<commit_message>
agregamos formularios en calculo iii
</commit_message>
<xml_diff>
--- a/4_semestre/Arquitectura de computadores/Informe 3/informe 3.docx
+++ b/4_semestre/Arquitectura de computadores/Informe 3/informe 3.docx
@@ -20,201 +20,80 @@
       </w:r>
     </w:p>
     <w:p>
-      <w:pPr>
-        <w:rPr>
-          <w:sz w:val="26"/>
-          <w:szCs w:val="26"/>
-        </w:rPr>
-      </w:pPr>
-      <w:r>
-        <w:rPr>
-          <w:sz w:val="26"/>
-          <w:szCs w:val="26"/>
-        </w:rPr>
+      <w:r>
         <w:t xml:space="preserve">Cuando se tiene un algoritmo que permite resolver problemas de </w:t>
       </w:r>
       <w:r>
-        <w:rPr>
-          <w:sz w:val="26"/>
-          <w:szCs w:val="26"/>
-        </w:rPr>
         <w:t>cálculo</w:t>
       </w:r>
       <w:r>
-        <w:rPr>
-          <w:sz w:val="26"/>
-          <w:szCs w:val="26"/>
-        </w:rPr>
         <w:t xml:space="preserve">, hay que tener conocimiento de que tan alto es su costo de </w:t>
       </w:r>
       <w:r>
-        <w:rPr>
-          <w:sz w:val="26"/>
-          <w:szCs w:val="26"/>
-        </w:rPr>
         <w:t>cálculo</w:t>
       </w:r>
       <w:r>
-        <w:rPr>
-          <w:sz w:val="26"/>
-          <w:szCs w:val="26"/>
-        </w:rPr>
         <w:t>, es decir, cuantas operaciones</w:t>
       </w:r>
       <w:r>
-        <w:rPr>
-          <w:sz w:val="26"/>
-          <w:szCs w:val="26"/>
-        </w:rPr>
         <w:t xml:space="preserve"> </w:t>
       </w:r>
       <w:r>
-        <w:rPr>
-          <w:sz w:val="26"/>
-          <w:szCs w:val="26"/>
-        </w:rPr>
         <w:t>deberá realizar el programa para obtener los que resultados deseados</w:t>
       </w:r>
       <w:r>
-        <w:rPr>
-          <w:sz w:val="26"/>
-          <w:szCs w:val="26"/>
-        </w:rPr>
-        <w:t>. Esto permite calificar la eficiencia del   algoritmo respecto a otros que resuelven el mismo problema</w:t>
-      </w:r>
-      <w:r>
-        <w:rPr>
-          <w:sz w:val="26"/>
-          <w:szCs w:val="26"/>
-        </w:rPr>
+        <w:t>. Esto permite calificar la eficiencia del algoritmo respecto a otros que resuelven el mismo problema</w:t>
+      </w:r>
+      <w:r>
         <w:t xml:space="preserve">. Para determinar la calidad del algoritmo existe una variedad de formas, pero el motivo de la existencia de estos métodos en el ámbito de la informática es saber si un determinado algoritmo es capaz de resolver un problema, es decir saber si el </w:t>
       </w:r>
       <w:r>
-        <w:rPr>
-          <w:sz w:val="26"/>
-          <w:szCs w:val="26"/>
-        </w:rPr>
         <w:t>algoritmo</w:t>
       </w:r>
       <w:r>
-        <w:rPr>
-          <w:sz w:val="26"/>
-          <w:szCs w:val="26"/>
-        </w:rPr>
         <w:t xml:space="preserve"> será capaz en algún momento de llegar a una solución.</w:t>
       </w:r>
     </w:p>
     <w:p>
-      <w:pPr>
-        <w:rPr>
-          <w:sz w:val="26"/>
-          <w:szCs w:val="26"/>
-        </w:rPr>
-      </w:pPr>
-      <w:r>
-        <w:rPr>
-          <w:sz w:val="26"/>
-          <w:szCs w:val="26"/>
-        </w:rPr>
+      <w:r>
         <w:t>El problema será la creación de un algoritmo que logre ser los más eficiente posible usando la menor cantidad de instrucciones para determinar que tanto esfuerzo fue necesario para conseguir la solución.</w:t>
       </w:r>
     </w:p>
     <w:p>
-      <w:pPr>
-        <w:rPr>
-          <w:sz w:val="26"/>
-          <w:szCs w:val="26"/>
-        </w:rPr>
-      </w:pPr>
-      <w:r>
-        <w:rPr>
-          <w:sz w:val="26"/>
-          <w:szCs w:val="26"/>
-        </w:rPr>
+      <w:r>
         <w:t xml:space="preserve">El objetivo de este </w:t>
       </w:r>
       <w:r>
-        <w:rPr>
-          <w:sz w:val="26"/>
-          <w:szCs w:val="26"/>
-        </w:rPr>
         <w:t xml:space="preserve">estudio </w:t>
       </w:r>
       <w:r>
-        <w:rPr>
-          <w:sz w:val="26"/>
-          <w:szCs w:val="26"/>
-        </w:rPr>
         <w:t xml:space="preserve">será evidenciar </w:t>
       </w:r>
       <w:r>
-        <w:rPr>
-          <w:sz w:val="26"/>
-          <w:szCs w:val="26"/>
-        </w:rPr>
         <w:t>el esfuerzo que necesita el procesador para resolver sistemas matriciales de orden cuadrático, es decir determinaremos si una matriz de orden n es un sistema de ecuaciones estables</w:t>
       </w:r>
       <w:r>
-        <w:rPr>
-          <w:sz w:val="26"/>
-          <w:szCs w:val="26"/>
-        </w:rPr>
         <w:t>, para esto se medirá el tiempo que fue necesario para determinar que ese sistema de ecuaciones</w:t>
       </w:r>
       <w:r>
-        <w:rPr>
-          <w:sz w:val="26"/>
-          <w:szCs w:val="26"/>
-        </w:rPr>
         <w:t xml:space="preserve"> era estable,</w:t>
       </w:r>
       <w:r>
-        <w:rPr>
-          <w:sz w:val="26"/>
-          <w:szCs w:val="26"/>
-        </w:rPr>
-        <w:t xml:space="preserve"> y como el </w:t>
-      </w:r>
-      <w:r>
-        <w:rPr>
-          <w:sz w:val="26"/>
-          <w:szCs w:val="26"/>
-        </w:rPr>
-        <w:t xml:space="preserve">esfuerzo </w:t>
-      </w:r>
-      <w:r>
-        <w:rPr>
-          <w:sz w:val="26"/>
-          <w:szCs w:val="26"/>
-        </w:rPr>
+        <w:t xml:space="preserve"> y como el esfuerzo </w:t>
+      </w:r>
+      <w:r>
         <w:t xml:space="preserve">y tiempo para determinar la estabilidad de la matriz </w:t>
       </w:r>
       <w:r>
-        <w:rPr>
-          <w:sz w:val="26"/>
-          <w:szCs w:val="26"/>
-        </w:rPr>
         <w:t xml:space="preserve">aumenta a medida que </w:t>
       </w:r>
       <w:r>
-        <w:rPr>
-          <w:sz w:val="26"/>
-          <w:szCs w:val="26"/>
-        </w:rPr>
         <w:t xml:space="preserve">el </w:t>
       </w:r>
       <w:r>
-        <w:rPr>
-          <w:sz w:val="26"/>
-          <w:szCs w:val="26"/>
-        </w:rPr>
         <w:t xml:space="preserve">orden </w:t>
       </w:r>
       <w:r>
-        <w:rPr>
-          <w:sz w:val="26"/>
-          <w:szCs w:val="26"/>
-        </w:rPr>
         <w:t>crece.</w:t>
       </w:r>
     </w:p>
@@ -233,13 +112,145 @@
           <w:bCs/>
           <w:u w:val="single"/>
         </w:rPr>
-        <w:t>problema</w:t>
+        <w:t>P</w:t>
+      </w:r>
+      <w:r>
+        <w:rPr>
+          <w:b/>
+          <w:bCs/>
+          <w:u w:val="single"/>
+        </w:rPr>
+        <w:t>roblema</w:t>
       </w:r>
     </w:p>
     <w:p>
       <w:r>
-        <w:t>Para determinar el esfuerzo computacional establecimos que en este estudio solo tomaremos las matrices estables, entonces lo primero es saber si una matriz tiene posibilidades de ser estable.</w:t>
-      </w:r>
+        <w:t xml:space="preserve">El esfuerzo computacional en este caso de estudio esta directamente relacionado con tiempo necesario </w:t>
+      </w:r>
+      <w:r>
+        <w:t>de parte del procesador para terminar de ejecutar el conjunto de instrucciones necesarias para determinar la estabilidad de las matrices cuadráticas. La</w:t>
+      </w:r>
+      <w:r>
+        <w:t xml:space="preserve"> estabilidad de una matriz cuadrática existe si y solo si se cumplen las siguientes dos condiciones.</w:t>
+      </w:r>
+    </w:p>
+    <w:p>
+      <w:pPr>
+        <w:jc w:val="center"/>
+        <w:rPr>
+          <w:rFonts w:eastAsiaTheme="minorEastAsia"/>
+          <w:sz w:val="32"/>
+          <w:szCs w:val="32"/>
+        </w:rPr>
+      </w:pPr>
+      <m:oMathPara>
+        <m:oMath>
+          <m:r>
+            <w:rPr>
+              <w:rFonts w:ascii="Cambria Math" w:hAnsi="Cambria Math"/>
+              <w:sz w:val="32"/>
+              <w:szCs w:val="32"/>
+            </w:rPr>
+            <m:t xml:space="preserve">P&gt;0  P ϵ </m:t>
+          </m:r>
+          <m:sSup>
+            <m:sSupPr>
+              <m:ctrlPr>
+                <w:rPr>
+                  <w:rFonts w:ascii="Cambria Math" w:hAnsi="Cambria Math"/>
+                  <w:i/>
+                  <w:sz w:val="32"/>
+                  <w:szCs w:val="32"/>
+                </w:rPr>
+              </m:ctrlPr>
+            </m:sSupPr>
+            <m:e>
+              <m:r>
+                <w:rPr>
+                  <w:rFonts w:ascii="Cambria Math" w:hAnsi="Cambria Math"/>
+                  <w:sz w:val="32"/>
+                  <w:szCs w:val="32"/>
+                </w:rPr>
+                <m:t>R</m:t>
+              </m:r>
+            </m:e>
+            <m:sup>
+              <m:sSub>
+                <m:sSubPr>
+                  <m:ctrlPr>
+                    <w:rPr>
+                      <w:rFonts w:ascii="Cambria Math" w:hAnsi="Cambria Math"/>
+                      <w:i/>
+                      <w:sz w:val="32"/>
+                      <w:szCs w:val="32"/>
+                    </w:rPr>
+                  </m:ctrlPr>
+                </m:sSubPr>
+                <m:e>
+                  <m:r>
+                    <w:rPr>
+                      <w:rFonts w:ascii="Cambria Math" w:hAnsi="Cambria Math"/>
+                      <w:sz w:val="32"/>
+                      <w:szCs w:val="32"/>
+                    </w:rPr>
+                    <m:t>n</m:t>
+                  </m:r>
+                </m:e>
+                <m:sub>
+                  <m:r>
+                    <w:rPr>
+                      <w:rFonts w:ascii="Cambria Math" w:hAnsi="Cambria Math"/>
+                      <w:sz w:val="32"/>
+                      <w:szCs w:val="32"/>
+                    </w:rPr>
+                    <m:t>1</m:t>
+                  </m:r>
+                </m:sub>
+              </m:sSub>
+              <m:r>
+                <w:rPr>
+                  <w:rFonts w:ascii="Cambria Math" w:hAnsi="Cambria Math"/>
+                  <w:sz w:val="32"/>
+                  <w:szCs w:val="32"/>
+                </w:rPr>
+                <m:t xml:space="preserve">x </m:t>
+              </m:r>
+              <m:sSub>
+                <m:sSubPr>
+                  <m:ctrlPr>
+                    <w:rPr>
+                      <w:rFonts w:ascii="Cambria Math" w:hAnsi="Cambria Math"/>
+                      <w:i/>
+                      <w:sz w:val="32"/>
+                      <w:szCs w:val="32"/>
+                    </w:rPr>
+                  </m:ctrlPr>
+                </m:sSubPr>
+                <m:e>
+                  <m:r>
+                    <w:rPr>
+                      <w:rFonts w:ascii="Cambria Math" w:hAnsi="Cambria Math"/>
+                      <w:sz w:val="32"/>
+                      <w:szCs w:val="32"/>
+                    </w:rPr>
+                    <m:t>n</m:t>
+                  </m:r>
+                </m:e>
+                <m:sub>
+                  <m:r>
+                    <w:rPr>
+                      <w:rFonts w:ascii="Cambria Math" w:hAnsi="Cambria Math"/>
+                      <w:sz w:val="32"/>
+                      <w:szCs w:val="32"/>
+                    </w:rPr>
+                    <m:t>2</m:t>
+                  </m:r>
+                </m:sub>
+              </m:sSub>
+            </m:sup>
+          </m:sSup>
+        </m:oMath>
+      </m:oMathPara>
     </w:p>
     <w:p>
       <w:pPr>
@@ -414,136 +425,97 @@
       </m:oMathPara>
     </w:p>
     <w:p>
-      <w:r>
-        <w:t xml:space="preserve">Aplicando la ecuación anterior podemos saber si es que las matrices tienen una mayor probabilidad de ser estable. </w:t>
-      </w:r>
-      <w:r>
-        <w:t>Si el</w:t>
-      </w:r>
-      <w:r>
-        <w:t xml:space="preserve"> resultado de hacer esta operación es un numero negativo podemos llegamos a la conclusión de que las matrices de orden n tienen probabilidad posibilidades de ser estable</w:t>
-      </w:r>
-      <w:r>
-        <w:t>.</w:t>
-      </w:r>
-    </w:p>
-    <w:p>
       <w:pPr>
-        <w:jc w:val="center"/>
         <w:rPr>
           <w:rFonts w:eastAsiaTheme="minorEastAsia"/>
-          <w:sz w:val="32"/>
-          <w:szCs w:val="32"/>
         </w:rPr>
       </w:pPr>
-      <m:oMathPara>
-        <m:oMath>
-          <m:r>
-            <w:rPr>
-              <w:rFonts w:ascii="Cambria Math" w:hAnsi="Cambria Math"/>
-              <w:sz w:val="32"/>
-              <w:szCs w:val="32"/>
-            </w:rPr>
-            <m:t xml:space="preserve">P&gt;0  P ϵ </m:t>
-          </m:r>
-          <m:sSup>
-            <m:sSupPr>
-              <m:ctrlPr>
-                <w:rPr>
-                  <w:rFonts w:ascii="Cambria Math" w:hAnsi="Cambria Math"/>
-                  <w:i/>
-                  <w:sz w:val="32"/>
-                  <w:szCs w:val="32"/>
-                </w:rPr>
-              </m:ctrlPr>
-            </m:sSupPr>
-            <m:e>
-              <m:r>
-                <w:rPr>
-                  <w:rFonts w:ascii="Cambria Math" w:hAnsi="Cambria Math"/>
-                  <w:sz w:val="32"/>
-                  <w:szCs w:val="32"/>
-                </w:rPr>
-                <m:t>R</m:t>
-              </m:r>
-            </m:e>
-            <m:sup>
-              <m:sSub>
-                <m:sSubPr>
-                  <m:ctrlPr>
-                    <w:rPr>
-                      <w:rFonts w:ascii="Cambria Math" w:hAnsi="Cambria Math"/>
-                      <w:i/>
-                      <w:sz w:val="32"/>
-                      <w:szCs w:val="32"/>
-                    </w:rPr>
-                  </m:ctrlPr>
-                </m:sSubPr>
-                <m:e>
-                  <m:r>
-                    <w:rPr>
-                      <w:rFonts w:ascii="Cambria Math" w:hAnsi="Cambria Math"/>
-                      <w:sz w:val="32"/>
-                      <w:szCs w:val="32"/>
-                    </w:rPr>
-                    <m:t>n</m:t>
-                  </m:r>
-                </m:e>
-                <m:sub>
-                  <m:r>
-                    <w:rPr>
-                      <w:rFonts w:ascii="Cambria Math" w:hAnsi="Cambria Math"/>
-                      <w:sz w:val="32"/>
-                      <w:szCs w:val="32"/>
-                    </w:rPr>
-                    <m:t>1</m:t>
-                  </m:r>
-                </m:sub>
-              </m:sSub>
-              <m:r>
-                <w:rPr>
-                  <w:rFonts w:ascii="Cambria Math" w:hAnsi="Cambria Math"/>
-                  <w:sz w:val="32"/>
-                  <w:szCs w:val="32"/>
-                </w:rPr>
-                <m:t xml:space="preserve">x </m:t>
-              </m:r>
-              <m:sSub>
-                <m:sSubPr>
-                  <m:ctrlPr>
-                    <w:rPr>
-                      <w:rFonts w:ascii="Cambria Math" w:hAnsi="Cambria Math"/>
-                      <w:i/>
-                      <w:sz w:val="32"/>
-                      <w:szCs w:val="32"/>
-                    </w:rPr>
-                  </m:ctrlPr>
-                </m:sSubPr>
-                <m:e>
-                  <m:r>
-                    <w:rPr>
-                      <w:rFonts w:ascii="Cambria Math" w:hAnsi="Cambria Math"/>
-                      <w:sz w:val="32"/>
-                      <w:szCs w:val="32"/>
-                    </w:rPr>
-                    <m:t>n</m:t>
-                  </m:r>
-                </m:e>
-                <m:sub>
-                  <m:r>
-                    <w:rPr>
-                      <w:rFonts w:ascii="Cambria Math" w:hAnsi="Cambria Math"/>
-                      <w:sz w:val="32"/>
-                      <w:szCs w:val="32"/>
-                    </w:rPr>
-                    <m:t>2</m:t>
-                  </m:r>
-                </m:sub>
-              </m:sSub>
-            </m:sup>
-          </m:sSup>
-        </m:oMath>
-      </m:oMathPara>
+      <w:r>
+        <w:rPr>
+          <w:rFonts w:eastAsiaTheme="minorEastAsia"/>
+        </w:rPr>
+        <w:t>Estas condiciones implican que existe una matriz A ubicada al lado negativo de un sub espacio y además un valor determinado de la matriz</w:t>
+      </w:r>
+      <w:r>
+        <w:rPr>
+          <w:rFonts w:eastAsiaTheme="minorEastAsia"/>
+        </w:rPr>
+        <w:t xml:space="preserve"> </w:t>
+      </w:r>
+      <w:r>
+        <w:rPr>
+          <w:rFonts w:eastAsiaTheme="minorEastAsia"/>
+        </w:rPr>
+        <w:t xml:space="preserve">debe ser un numero </w:t>
+      </w:r>
+      <w:r>
+        <w:rPr>
+          <w:rFonts w:eastAsiaTheme="minorEastAsia"/>
+        </w:rPr>
+        <w:t>positivo. Cuando</w:t>
+      </w:r>
+      <w:r>
+        <w:rPr>
+          <w:rFonts w:eastAsiaTheme="minorEastAsia"/>
+        </w:rPr>
+        <w:t xml:space="preserve"> se cumplen están dos condiciones implica que el procesador </w:t>
+      </w:r>
+      <w:proofErr w:type="spellStart"/>
+      <w:r>
+        <w:rPr>
+          <w:rFonts w:eastAsiaTheme="minorEastAsia"/>
+        </w:rPr>
+        <w:t>a</w:t>
+      </w:r>
+      <w:proofErr w:type="spellEnd"/>
+      <w:r>
+        <w:rPr>
+          <w:rFonts w:eastAsiaTheme="minorEastAsia"/>
+        </w:rPr>
+        <w:t xml:space="preserve"> logrado encontrar una cantidad determinada de</w:t>
+      </w:r>
+      <w:r>
+        <w:rPr>
+          <w:rFonts w:eastAsiaTheme="minorEastAsia"/>
+        </w:rPr>
+        <w:t xml:space="preserve"> líneas y</w:t>
+      </w:r>
+      <w:r>
+        <w:rPr>
+          <w:rFonts w:eastAsiaTheme="minorEastAsia"/>
+        </w:rPr>
+        <w:t xml:space="preserve"> v</w:t>
+      </w:r>
+      <w:r>
+        <w:rPr>
+          <w:rFonts w:eastAsiaTheme="minorEastAsia"/>
+        </w:rPr>
+        <w:t>ariables</w:t>
+      </w:r>
+      <w:r>
+        <w:rPr>
+          <w:rFonts w:eastAsiaTheme="minorEastAsia"/>
+        </w:rPr>
+        <w:t xml:space="preserve"> dependiendo del orden de la matriz</w:t>
+      </w:r>
+      <w:r>
+        <w:rPr>
+          <w:rFonts w:eastAsiaTheme="minorEastAsia"/>
+        </w:rPr>
+        <w:t xml:space="preserve"> que satisfacen </w:t>
+      </w:r>
+      <w:r>
+        <w:rPr>
+          <w:rFonts w:eastAsiaTheme="minorEastAsia"/>
+        </w:rPr>
+        <w:t>las condiciones</w:t>
+      </w:r>
+      <w:r>
+        <w:rPr>
+          <w:rFonts w:eastAsiaTheme="minorEastAsia"/>
+        </w:rPr>
+        <w:t>.</w:t>
+      </w:r>
     </w:p>
     <w:p>
       <w:pPr>
@@ -555,58 +527,110 @@
         <w:rPr>
           <w:rFonts w:eastAsiaTheme="minorEastAsia"/>
         </w:rPr>
-        <w:t>Por último, haciendo uso de esta ecuación sabremos</w:t>
-      </w:r>
+        <w:t>Lo primero será entonces la creación de este sub espacio, para esto será necesario tener dos valores mínimos y dos valores máximos. Siendo así posible evaluar una de las dos condiciones necesarias para las matrices estables.</w:t>
+      </w:r>
+    </w:p>
+    <w:p>
+      <w:r>
+        <w:t>La matrices o sistemas de ecuaciones del estudio fueron creadas de forma aleatoria con la función rand de Matlab, la cual genera una matriz cuadrática de orden n.</w:t>
+      </w:r>
+    </w:p>
+    <w:p>
       <w:r>
         <w:rPr>
-          <w:rFonts w:eastAsiaTheme="minorEastAsia"/>
+          <w:noProof/>
         </w:rPr>
-        <w:t xml:space="preserve"> la estabilidad de las matrices, es decir si el numero p es positivo la matriz cuadrática de orden n es un sistema estable. Por ende, se procederá a registrar el tiempo de cuando tiempo fue necesario para determinar que el valor p era un numero positivo.</w:t>
+        <w:drawing>
+          <wp:inline distT="0" distB="0" distL="0" distR="0" wp14:anchorId="5E6CDBA9" wp14:editId="23EB689A">
+            <wp:extent cx="1914792" cy="600159"/>
+            <wp:effectExtent l="0" t="0" r="0" b="9525"/>
+            <wp:docPr id="2" name="Imagen 2"/>
+            <wp:cNvGraphicFramePr>
+              <a:graphicFrameLocks xmlns:a="http://schemas.openxmlformats.org/drawingml/2006/main" noChangeAspect="1"/>
+            </wp:cNvGraphicFramePr>
+            <a:graphic xmlns:a="http://schemas.openxmlformats.org/drawingml/2006/main">
+              <a:graphicData uri="http://schemas.openxmlformats.org/drawingml/2006/picture">
+                <pic:pic xmlns:pic="http://schemas.openxmlformats.org/drawingml/2006/picture">
+                  <pic:nvPicPr>
+                    <pic:cNvPr id="2" name="1.png"/>
+                    <pic:cNvPicPr/>
+                  </pic:nvPicPr>
+                  <pic:blipFill>
+                    <a:blip r:embed="rId5">
+                      <a:extLst>
+                        <a:ext uri="{28A0092B-C50C-407E-A947-70E740481C1C}">
+                          <a14:useLocalDpi xmlns:a14="http://schemas.microsoft.com/office/drawing/2010/main" val="0"/>
+                        </a:ext>
+                      </a:extLst>
+                    </a:blip>
+                    <a:stretch>
+                      <a:fillRect/>
+                    </a:stretch>
+                  </pic:blipFill>
+                  <pic:spPr>
+                    <a:xfrm>
+                      <a:off x="0" y="0"/>
+                      <a:ext cx="1914792" cy="600159"/>
+                    </a:xfrm>
+                    <a:prstGeom prst="rect">
+                      <a:avLst/>
+                    </a:prstGeom>
+                  </pic:spPr>
+                </pic:pic>
+              </a:graphicData>
+            </a:graphic>
+          </wp:inline>
+        </w:drawing>
+      </w:r>
+      <w:r>
+        <w:t xml:space="preserve"> </w:t>
+      </w:r>
+    </w:p>
+    <w:p>
+      <w:r>
+        <w:t xml:space="preserve">A </w:t>
+      </w:r>
+      <w:r>
+        <w:t>continuación, determinaremos</w:t>
+      </w:r>
+      <w:r>
+        <w:t xml:space="preserve"> en </w:t>
+      </w:r>
+      <w:r>
+        <w:t>qué</w:t>
+      </w:r>
+      <w:r>
+        <w:t xml:space="preserve"> lado del sub espacio están las matrices generadas,</w:t>
+      </w:r>
+      <w:r>
+        <w:t xml:space="preserve"> en el caso de estar al lado negativo o lo más cerca del cero, simplemente necesitaremos obtener el valor de p para conocer si es o no estable</w:t>
+      </w:r>
+      <w:r>
+        <w:t xml:space="preserve">. Por el contrario de estar al lado positivo tenemos la opción de restar a cada matriz su simétrica con la finalidad de desplazar las matrices más cercanas al lado negativo. </w:t>
+      </w:r>
+    </w:p>
+    <w:p>
+      <w:r>
+        <w:t>Aquí se deja un diagrama de flujo representado el proceso básico descrito en los párrafos anteriores.</w:t>
       </w:r>
     </w:p>
     <w:p>
       <w:pPr>
+        <w:jc w:val="center"/>
         <w:rPr>
           <w:rFonts w:eastAsiaTheme="minorEastAsia"/>
+          <w:sz w:val="24"/>
+          <w:szCs w:val="24"/>
         </w:rPr>
       </w:pPr>
-      <w:r>
-        <w:rPr>
-          <w:rFonts w:eastAsiaTheme="minorEastAsia"/>
-        </w:rPr>
-        <w:t xml:space="preserve">Entonces ya que conocemos la forma de saber si las matrices tienen posibilidades de ser estables y como determinar si son estables dependiendo si están al lado positivo o negativo. Necesitaremos crear un sub espacio con un lado positivo y un lado negativo, para crear este sub espacio deberemos estableces los extremos o vértices. Para la ceración de este sub espacio necesitaremos dos vértices que hagan de valores mínimos y dos de valores máximos. </w:t>
-      </w:r>
     </w:p>
     <w:p>
       <w:pPr>
+        <w:jc w:val="center"/>
         <w:rPr>
           <w:rFonts w:eastAsiaTheme="minorEastAsia"/>
-        </w:rPr>
-      </w:pPr>
-      <w:r>
-        <w:rPr>
-          <w:rFonts w:eastAsiaTheme="minorEastAsia"/>
-        </w:rPr>
-        <w:t xml:space="preserve">A continuación, se presenta un diagrama de flujo que representa los pasos anteriores de </w:t>
-      </w:r>
-      <w:r>
-        <w:rPr>
-          <w:rFonts w:eastAsiaTheme="minorEastAsia"/>
-        </w:rPr>
-        <w:lastRenderedPageBreak/>
-        <w:t xml:space="preserve">forma secuencias para obtener el esfuerzo computacional de una matriz de </w:t>
-      </w:r>
-      <w:r>
-        <w:rPr>
-          <w:rFonts w:eastAsiaTheme="minorEastAsia"/>
-        </w:rPr>
-        <w:t>un solo orden.</w:t>
-      </w:r>
-    </w:p>
-    <w:p>
-      <w:pPr>
-        <w:rPr>
-          <w:rFonts w:eastAsiaTheme="minorEastAsia"/>
+          <w:sz w:val="24"/>
+          <w:szCs w:val="24"/>
         </w:rPr>
       </w:pPr>
       <w:r>
@@ -614,11 +638,12 @@
           <w:rFonts w:eastAsiaTheme="minorEastAsia"/>
           <w:noProof/>
         </w:rPr>
+        <w:lastRenderedPageBreak/>
         <w:drawing>
-          <wp:inline distT="0" distB="0" distL="0" distR="0" wp14:anchorId="1FA3FE01" wp14:editId="2B135BFB">
+          <wp:inline distT="0" distB="0" distL="0" distR="0" wp14:anchorId="5622F957" wp14:editId="48D673FC">
             <wp:extent cx="2581275" cy="3357245"/>
             <wp:effectExtent l="0" t="0" r="9525" b="0"/>
-            <wp:docPr id="7" name="Imagen 7"/>
+            <wp:docPr id="1" name="Imagen 1"/>
             <wp:cNvGraphicFramePr>
               <a:graphicFrameLocks xmlns:a="http://schemas.openxmlformats.org/drawingml/2006/main" noChangeAspect="1"/>
             </wp:cNvGraphicFramePr>
@@ -630,7 +655,7 @@
                     <pic:cNvPicPr/>
                   </pic:nvPicPr>
                   <pic:blipFill>
-                    <a:blip r:embed="rId5" cstate="print">
+                    <a:blip r:embed="rId6" cstate="print">
                       <a:extLst>
                         <a:ext uri="{28A0092B-C50C-407E-A947-70E740481C1C}">
                           <a14:useLocalDpi xmlns:a14="http://schemas.microsoft.com/office/drawing/2010/main" val="0"/>
@@ -658,17 +683,28 @@
       </w:r>
     </w:p>
     <w:p>
-      <w:r>
-        <w:t>Debido a que los resultados pueden variar</w:t>
-      </w:r>
-      <w:r>
-        <w:t xml:space="preserve"> dependiendo de qué tan rápido el procesador es capaz de realizar una instrucción se dejaran detalles de que</w:t>
-      </w:r>
-      <w:r>
-        <w:t xml:space="preserve"> </w:t>
-      </w:r>
-      <w:r>
-        <w:t>procesador, velocidad de instrucciones por segundo y cuanta memoria fue usada para obtener los resultados.</w:t>
+      <w:pPr>
+        <w:jc w:val="center"/>
+        <w:rPr>
+          <w:rFonts w:eastAsiaTheme="minorEastAsia"/>
+          <w:sz w:val="24"/>
+          <w:szCs w:val="24"/>
+        </w:rPr>
+      </w:pPr>
+    </w:p>
+    <w:p>
+      <w:pPr>
+        <w:jc w:val="center"/>
+        <w:rPr>
+          <w:rFonts w:eastAsiaTheme="minorEastAsia"/>
+          <w:sz w:val="24"/>
+          <w:szCs w:val="24"/>
+        </w:rPr>
+      </w:pPr>
+    </w:p>
+    <w:p>
+      <w:r>
+        <w:t>Debido a que los resultados pueden variar dependiendo de qué tan rápido el procesador es capaz de realizar una instrucción se dejaran detalles de que procesador, velocidad de instrucciones por segundo y cuanta memoria fue usada para obtener los resultados.</w:t>
       </w:r>
     </w:p>
     <w:p>
@@ -715,7 +751,33 @@
     <w:p>
       <w:pPr>
         <w:jc w:val="center"/>
+        <w:rPr>
+          <w:b/>
+          <w:bCs/>
+          <w:u w:val="single"/>
+        </w:rPr>
       </w:pPr>
+      <w:r>
+        <w:rPr>
+          <w:b/>
+          <w:bCs/>
+          <w:noProof/>
+          <w:u w:val="single"/>
+        </w:rPr>
+        <w:drawing>
+          <wp:inline distT="0" distB="0" distL="0" distR="0" wp14:anchorId="0B6DFA85" wp14:editId="518052C8">
+            <wp:extent cx="2581275" cy="1609836"/>
+            <wp:effectExtent l="0" t="0" r="9525" b="9525"/>
+            <wp:docPr id="11" name="Gráfico 11"/>
+            <wp:cNvGraphicFramePr/>
+            <a:graphic xmlns:a="http://schemas.openxmlformats.org/drawingml/2006/main">
+              <a:graphicData uri="http://schemas.openxmlformats.org/drawingml/2006/chart">
+                <c:chart xmlns:c="http://schemas.openxmlformats.org/drawingml/2006/chart" xmlns:r="http://schemas.openxmlformats.org/officeDocument/2006/relationships" r:id="rId7"/>
+              </a:graphicData>
+            </a:graphic>
+          </wp:inline>
+        </w:drawing>
+      </w:r>
     </w:p>
     <w:tbl>
       <w:tblPr>
@@ -724,8 +786,8 @@
         <w:tblLook w:val="04A0" w:firstRow="1" w:lastRow="0" w:firstColumn="1" w:lastColumn="0" w:noHBand="0" w:noVBand="1"/>
       </w:tblPr>
       <w:tblGrid>
-        <w:gridCol w:w="1664"/>
-        <w:gridCol w:w="2391"/>
+        <w:gridCol w:w="2027"/>
+        <w:gridCol w:w="2028"/>
       </w:tblGrid>
       <w:tr>
         <w:tc>
@@ -778,7 +840,7 @@
               <w:jc w:val="center"/>
             </w:pPr>
             <w:r>
-              <w:t>0.022659999999999965</w:t>
+              <w:t>0.02266</w:t>
             </w:r>
           </w:p>
         </w:tc>
@@ -806,7 +868,7 @@
               <w:jc w:val="center"/>
             </w:pPr>
             <w:r>
-              <w:t>0.011889999999999998</w:t>
+              <w:t>0.01189</w:t>
             </w:r>
           </w:p>
         </w:tc>
@@ -834,7 +896,7 @@
               <w:jc w:val="center"/>
             </w:pPr>
             <w:r>
-              <w:t>0.012810000000000002</w:t>
+              <w:t>0.01281</w:t>
             </w:r>
           </w:p>
         </w:tc>
@@ -862,7 +924,7 @@
               <w:jc w:val="center"/>
             </w:pPr>
             <w:r>
-              <w:t>0.013129999999999989</w:t>
+              <w:t>0.01313</w:t>
             </w:r>
           </w:p>
         </w:tc>
@@ -890,7 +952,7 @@
               <w:jc w:val="center"/>
             </w:pPr>
             <w:r>
-              <w:t>0.015699999999999995</w:t>
+              <w:t>0.0157</w:t>
             </w:r>
           </w:p>
         </w:tc>
@@ -918,7 +980,7 @@
               <w:jc w:val="center"/>
             </w:pPr>
             <w:r>
-              <w:t>0.018759999999999992</w:t>
+              <w:t>0.01876</w:t>
             </w:r>
           </w:p>
         </w:tc>
@@ -946,7 +1008,7 @@
               <w:jc w:val="center"/>
             </w:pPr>
             <w:r>
-              <w:t>0.021349999999999977</w:t>
+              <w:t>0.02135</w:t>
             </w:r>
           </w:p>
         </w:tc>
@@ -974,7 +1036,7 @@
               <w:jc w:val="center"/>
             </w:pPr>
             <w:r>
-              <w:t>0.028579999999999984</w:t>
+              <w:t>0.02858</w:t>
             </w:r>
           </w:p>
         </w:tc>
@@ -984,6 +1046,29 @@
       <w:pPr>
         <w:jc w:val="center"/>
       </w:pPr>
+    </w:p>
+    <w:p>
+      <w:pPr>
+        <w:jc w:val="center"/>
+      </w:pPr>
+      <w:r>
+        <w:rPr>
+          <w:noProof/>
+        </w:rPr>
+        <w:drawing>
+          <wp:inline distT="0" distB="0" distL="0" distR="0" wp14:anchorId="37D59E93" wp14:editId="1950D2CB">
+            <wp:extent cx="2581275" cy="1505585"/>
+            <wp:effectExtent l="0" t="0" r="9525" b="18415"/>
+            <wp:docPr id="7" name="Gráfico 7"/>
+            <wp:cNvGraphicFramePr/>
+            <a:graphic xmlns:a="http://schemas.openxmlformats.org/drawingml/2006/main">
+              <a:graphicData uri="http://schemas.openxmlformats.org/drawingml/2006/chart">
+                <c:chart xmlns:c="http://schemas.openxmlformats.org/drawingml/2006/chart" xmlns:r="http://schemas.openxmlformats.org/officeDocument/2006/relationships" r:id="rId8"/>
+              </a:graphicData>
+            </a:graphic>
+          </wp:inline>
+        </w:drawing>
+      </w:r>
     </w:p>
     <w:tbl>
       <w:tblPr>
@@ -1046,7 +1131,7 @@
               <w:jc w:val="center"/>
             </w:pPr>
             <w:r>
-              <w:t>0.08999272922370627</w:t>
+              <w:t>0.0080987</w:t>
             </w:r>
           </w:p>
         </w:tc>
@@ -1072,12 +1157,9 @@
           <w:p>
             <w:pPr>
               <w:jc w:val="center"/>
-              <w:rPr>
-                <w:u w:val="single"/>
-              </w:rPr>
             </w:pPr>
             <w:r>
-              <w:t>0.0012940813207238827</w:t>
+              <w:t>1.6746e-06</w:t>
             </w:r>
           </w:p>
         </w:tc>
@@ -1105,7 +1187,7 @@
               <w:jc w:val="center"/>
             </w:pPr>
             <w:r>
-              <w:t>0.0014612503294276881</w:t>
+              <w:t>2.1353e-06</w:t>
             </w:r>
           </w:p>
         </w:tc>
@@ -1133,7 +1215,7 @@
               <w:jc w:val="center"/>
             </w:pPr>
             <w:r>
-              <w:t>0.0014259853938362558</w:t>
+              <w:t>2.0334e-06</w:t>
             </w:r>
           </w:p>
         </w:tc>
@@ -1161,7 +1243,7 @@
               <w:jc w:val="center"/>
             </w:pPr>
             <w:r>
-              <w:t>0.001696699112626597</w:t>
+              <w:t>2.8788e-06</w:t>
             </w:r>
           </w:p>
         </w:tc>
@@ -1189,7 +1271,7 @@
               <w:jc w:val="center"/>
             </w:pPr>
             <w:r>
-              <w:t>0.0008659670836117225</w:t>
+              <w:t>7.499e-07</w:t>
             </w:r>
           </w:p>
         </w:tc>
@@ -1217,7 +1299,7 @@
               <w:jc w:val="center"/>
             </w:pPr>
             <w:r>
-              <w:t>0.0008804842561071293</w:t>
+              <w:t>7.7525e-07</w:t>
             </w:r>
           </w:p>
         </w:tc>
@@ -1245,7 +1327,7 @@
               <w:jc w:val="center"/>
             </w:pPr>
             <w:r>
-              <w:t>0.00335502036002192</w:t>
+              <w:t>1.1256e-05</w:t>
             </w:r>
           </w:p>
         </w:tc>
@@ -1260,7 +1342,408 @@
       <w:pPr>
         <w:jc w:val="center"/>
       </w:pPr>
+      <w:r>
+        <w:rPr>
+          <w:noProof/>
+        </w:rPr>
+        <w:lastRenderedPageBreak/>
+        <w:drawing>
+          <wp:inline distT="0" distB="0" distL="0" distR="0" wp14:anchorId="24320940" wp14:editId="5DC12367">
+            <wp:extent cx="2581275" cy="1987826"/>
+            <wp:effectExtent l="0" t="0" r="9525" b="12700"/>
+            <wp:docPr id="12" name="Gráfico 12"/>
+            <wp:cNvGraphicFramePr/>
+            <a:graphic xmlns:a="http://schemas.openxmlformats.org/drawingml/2006/main">
+              <a:graphicData uri="http://schemas.openxmlformats.org/drawingml/2006/chart">
+                <c:chart xmlns:c="http://schemas.openxmlformats.org/drawingml/2006/chart" xmlns:r="http://schemas.openxmlformats.org/officeDocument/2006/relationships" r:id="rId9"/>
+              </a:graphicData>
+            </a:graphic>
+          </wp:inline>
+        </w:drawing>
+      </w:r>
     </w:p>
+    <w:tbl>
+      <w:tblPr>
+        <w:tblStyle w:val="Tablaconcuadrcula"/>
+        <w:tblW w:w="0" w:type="auto"/>
+        <w:tblLook w:val="04A0" w:firstRow="1" w:lastRow="0" w:firstColumn="1" w:lastColumn="0" w:noHBand="0" w:noVBand="1"/>
+      </w:tblPr>
+      <w:tblGrid>
+        <w:gridCol w:w="1351"/>
+        <w:gridCol w:w="1352"/>
+        <w:gridCol w:w="1352"/>
+      </w:tblGrid>
+      <w:tr>
+        <w:tc>
+          <w:tcPr>
+            <w:tcW w:w="1351" w:type="dxa"/>
+          </w:tcPr>
+          <w:p>
+            <w:pPr>
+              <w:jc w:val="center"/>
+            </w:pPr>
+            <w:r>
+              <w:t>Orden</w:t>
+            </w:r>
+          </w:p>
+        </w:tc>
+        <w:tc>
+          <w:tcPr>
+            <w:tcW w:w="1352" w:type="dxa"/>
+          </w:tcPr>
+          <w:p>
+            <w:pPr>
+              <w:jc w:val="center"/>
+            </w:pPr>
+            <w:r>
+              <w:t>Tiempo mínimo</w:t>
+            </w:r>
+          </w:p>
+        </w:tc>
+        <w:tc>
+          <w:tcPr>
+            <w:tcW w:w="1352" w:type="dxa"/>
+          </w:tcPr>
+          <w:p>
+            <w:pPr>
+              <w:jc w:val="center"/>
+            </w:pPr>
+            <w:r>
+              <w:t>Tiempo máximo</w:t>
+            </w:r>
+          </w:p>
+        </w:tc>
+      </w:tr>
+      <w:tr>
+        <w:tc>
+          <w:tcPr>
+            <w:tcW w:w="1351" w:type="dxa"/>
+          </w:tcPr>
+          <w:p>
+            <w:pPr>
+              <w:jc w:val="center"/>
+            </w:pPr>
+            <w:r>
+              <w:t>3</w:t>
+            </w:r>
+          </w:p>
+        </w:tc>
+        <w:tc>
+          <w:tcPr>
+            <w:tcW w:w="1352" w:type="dxa"/>
+          </w:tcPr>
+          <w:p>
+            <w:pPr>
+              <w:jc w:val="center"/>
+            </w:pPr>
+            <w:r>
+              <w:t>0.014561</w:t>
+            </w:r>
+          </w:p>
+        </w:tc>
+        <w:tc>
+          <w:tcPr>
+            <w:tcW w:w="1352" w:type="dxa"/>
+          </w:tcPr>
+          <w:p>
+            <w:pPr>
+              <w:jc w:val="center"/>
+            </w:pPr>
+            <w:r>
+              <w:t>0.030759</w:t>
+            </w:r>
+          </w:p>
+        </w:tc>
+      </w:tr>
+      <w:tr>
+        <w:tc>
+          <w:tcPr>
+            <w:tcW w:w="1351" w:type="dxa"/>
+          </w:tcPr>
+          <w:p>
+            <w:pPr>
+              <w:jc w:val="center"/>
+            </w:pPr>
+            <w:r>
+              <w:t>4</w:t>
+            </w:r>
+          </w:p>
+        </w:tc>
+        <w:tc>
+          <w:tcPr>
+            <w:tcW w:w="1352" w:type="dxa"/>
+          </w:tcPr>
+          <w:p>
+            <w:pPr>
+              <w:jc w:val="center"/>
+            </w:pPr>
+            <w:r>
+              <w:t>0.011888</w:t>
+            </w:r>
+          </w:p>
+        </w:tc>
+        <w:tc>
+          <w:tcPr>
+            <w:tcW w:w="1352" w:type="dxa"/>
+          </w:tcPr>
+          <w:p>
+            <w:pPr>
+              <w:jc w:val="center"/>
+            </w:pPr>
+            <w:r>
+              <w:t>0.011892</w:t>
+            </w:r>
+          </w:p>
+        </w:tc>
+      </w:tr>
+      <w:tr>
+        <w:tc>
+          <w:tcPr>
+            <w:tcW w:w="1351" w:type="dxa"/>
+          </w:tcPr>
+          <w:p>
+            <w:pPr>
+              <w:jc w:val="center"/>
+            </w:pPr>
+            <w:r>
+              <w:t>5</w:t>
+            </w:r>
+          </w:p>
+        </w:tc>
+        <w:tc>
+          <w:tcPr>
+            <w:tcW w:w="1352" w:type="dxa"/>
+          </w:tcPr>
+          <w:p>
+            <w:pPr>
+              <w:jc w:val="center"/>
+            </w:pPr>
+            <w:r>
+              <w:t>0.012808</w:t>
+            </w:r>
+          </w:p>
+        </w:tc>
+        <w:tc>
+          <w:tcPr>
+            <w:tcW w:w="1352" w:type="dxa"/>
+          </w:tcPr>
+          <w:p>
+            <w:pPr>
+              <w:jc w:val="center"/>
+            </w:pPr>
+            <w:r>
+              <w:t>0.012812</w:t>
+            </w:r>
+          </w:p>
+        </w:tc>
+      </w:tr>
+      <w:tr>
+        <w:tc>
+          <w:tcPr>
+            <w:tcW w:w="1351" w:type="dxa"/>
+          </w:tcPr>
+          <w:p>
+            <w:pPr>
+              <w:jc w:val="center"/>
+            </w:pPr>
+            <w:r>
+              <w:t>6</w:t>
+            </w:r>
+          </w:p>
+        </w:tc>
+        <w:tc>
+          <w:tcPr>
+            <w:tcW w:w="1352" w:type="dxa"/>
+          </w:tcPr>
+          <w:p>
+            <w:pPr>
+              <w:jc w:val="center"/>
+            </w:pPr>
+            <w:r>
+              <w:t>0.013128</w:t>
+            </w:r>
+          </w:p>
+        </w:tc>
+        <w:tc>
+          <w:tcPr>
+            <w:tcW w:w="1352" w:type="dxa"/>
+          </w:tcPr>
+          <w:p>
+            <w:pPr>
+              <w:jc w:val="center"/>
+            </w:pPr>
+            <w:r>
+              <w:t>0.013132</w:t>
+            </w:r>
+          </w:p>
+        </w:tc>
+      </w:tr>
+      <w:tr>
+        <w:tc>
+          <w:tcPr>
+            <w:tcW w:w="1351" w:type="dxa"/>
+          </w:tcPr>
+          <w:p>
+            <w:pPr>
+              <w:jc w:val="center"/>
+            </w:pPr>
+            <w:r>
+              <w:t>7</w:t>
+            </w:r>
+          </w:p>
+        </w:tc>
+        <w:tc>
+          <w:tcPr>
+            <w:tcW w:w="1352" w:type="dxa"/>
+          </w:tcPr>
+          <w:p>
+            <w:pPr>
+              <w:jc w:val="center"/>
+            </w:pPr>
+            <w:r>
+              <w:t>0.015697</w:t>
+            </w:r>
+          </w:p>
+        </w:tc>
+        <w:tc>
+          <w:tcPr>
+            <w:tcW w:w="1352" w:type="dxa"/>
+          </w:tcPr>
+          <w:p>
+            <w:pPr>
+              <w:jc w:val="center"/>
+            </w:pPr>
+            <w:r>
+              <w:t>0.015703</w:t>
+            </w:r>
+          </w:p>
+        </w:tc>
+      </w:tr>
+      <w:tr>
+        <w:tc>
+          <w:tcPr>
+            <w:tcW w:w="1351" w:type="dxa"/>
+          </w:tcPr>
+          <w:p>
+            <w:pPr>
+              <w:jc w:val="center"/>
+            </w:pPr>
+            <w:r>
+              <w:t>8</w:t>
+            </w:r>
+          </w:p>
+        </w:tc>
+        <w:tc>
+          <w:tcPr>
+            <w:tcW w:w="1352" w:type="dxa"/>
+          </w:tcPr>
+          <w:p>
+            <w:pPr>
+              <w:jc w:val="center"/>
+            </w:pPr>
+            <w:r>
+              <w:t>0.018759</w:t>
+            </w:r>
+          </w:p>
+        </w:tc>
+        <w:tc>
+          <w:tcPr>
+            <w:tcW w:w="1352" w:type="dxa"/>
+          </w:tcPr>
+          <w:p>
+            <w:pPr>
+              <w:jc w:val="center"/>
+            </w:pPr>
+            <w:r>
+              <w:t>0.018761</w:t>
+            </w:r>
+          </w:p>
+        </w:tc>
+      </w:tr>
+      <w:tr>
+        <w:tc>
+          <w:tcPr>
+            <w:tcW w:w="1351" w:type="dxa"/>
+          </w:tcPr>
+          <w:p>
+            <w:pPr>
+              <w:jc w:val="center"/>
+            </w:pPr>
+            <w:r>
+              <w:t>9</w:t>
+            </w:r>
+          </w:p>
+        </w:tc>
+        <w:tc>
+          <w:tcPr>
+            <w:tcW w:w="1352" w:type="dxa"/>
+          </w:tcPr>
+          <w:p>
+            <w:pPr>
+              <w:jc w:val="center"/>
+            </w:pPr>
+            <w:r>
+              <w:t>0.021349</w:t>
+            </w:r>
+          </w:p>
+        </w:tc>
+        <w:tc>
+          <w:tcPr>
+            <w:tcW w:w="1352" w:type="dxa"/>
+          </w:tcPr>
+          <w:p>
+            <w:pPr>
+              <w:jc w:val="center"/>
+            </w:pPr>
+            <w:r>
+              <w:t>0.021351</w:t>
+            </w:r>
+          </w:p>
+        </w:tc>
+      </w:tr>
+      <w:tr>
+        <w:tc>
+          <w:tcPr>
+            <w:tcW w:w="1351" w:type="dxa"/>
+          </w:tcPr>
+          <w:p>
+            <w:pPr>
+              <w:jc w:val="center"/>
+            </w:pPr>
+            <w:r>
+              <w:t>10</w:t>
+            </w:r>
+          </w:p>
+        </w:tc>
+        <w:tc>
+          <w:tcPr>
+            <w:tcW w:w="1352" w:type="dxa"/>
+          </w:tcPr>
+          <w:p>
+            <w:pPr>
+              <w:jc w:val="center"/>
+            </w:pPr>
+            <w:r>
+              <w:t>0.028569</w:t>
+            </w:r>
+          </w:p>
+        </w:tc>
+        <w:tc>
+          <w:tcPr>
+            <w:tcW w:w="1352" w:type="dxa"/>
+          </w:tcPr>
+          <w:p>
+            <w:pPr>
+              <w:jc w:val="center"/>
+            </w:pPr>
+            <w:r>
+              <w:t>0.028591</w:t>
+            </w:r>
+          </w:p>
+        </w:tc>
+      </w:tr>
+    </w:tbl>
+    <w:p/>
     <w:p>
       <w:pPr>
         <w:jc w:val="center"/>
@@ -1270,14 +1753,14 @@
           <w:noProof/>
         </w:rPr>
         <w:drawing>
-          <wp:inline distT="0" distB="0" distL="0" distR="0" wp14:anchorId="437BE143" wp14:editId="4AA3D514">
+          <wp:inline distT="0" distB="0" distL="0" distR="0" wp14:anchorId="437BE143" wp14:editId="3BEBAB93">
             <wp:extent cx="2638425" cy="2047875"/>
             <wp:effectExtent l="0" t="0" r="9525" b="9525"/>
             <wp:docPr id="4" name="Gráfico 4"/>
             <wp:cNvGraphicFramePr/>
             <a:graphic xmlns:a="http://schemas.openxmlformats.org/drawingml/2006/main">
               <a:graphicData uri="http://schemas.openxmlformats.org/drawingml/2006/chart">
-                <c:chart xmlns:c="http://schemas.openxmlformats.org/drawingml/2006/chart" xmlns:r="http://schemas.openxmlformats.org/officeDocument/2006/relationships" r:id="rId6"/>
+                <c:chart xmlns:c="http://schemas.openxmlformats.org/drawingml/2006/chart" xmlns:r="http://schemas.openxmlformats.org/officeDocument/2006/relationships" r:id="rId10"/>
               </a:graphicData>
             </a:graphic>
           </wp:inline>
@@ -1293,21 +1776,20 @@
           <w:noProof/>
         </w:rPr>
         <w:drawing>
-          <wp:inline distT="0" distB="0" distL="0" distR="0" wp14:anchorId="469CC965" wp14:editId="037C90E9">
+          <wp:inline distT="0" distB="0" distL="0" distR="0" wp14:anchorId="469CC965" wp14:editId="2D5992C9">
             <wp:extent cx="2638425" cy="2084120"/>
             <wp:effectExtent l="0" t="0" r="9525" b="11430"/>
             <wp:docPr id="5" name="Gráfico 5"/>
             <wp:cNvGraphicFramePr/>
             <a:graphic xmlns:a="http://schemas.openxmlformats.org/drawingml/2006/main">
               <a:graphicData uri="http://schemas.openxmlformats.org/drawingml/2006/chart">
-                <c:chart xmlns:c="http://schemas.openxmlformats.org/drawingml/2006/chart" xmlns:r="http://schemas.openxmlformats.org/officeDocument/2006/relationships" r:id="rId7"/>
+                <c:chart xmlns:c="http://schemas.openxmlformats.org/drawingml/2006/chart" xmlns:r="http://schemas.openxmlformats.org/officeDocument/2006/relationships" r:id="rId11"/>
               </a:graphicData>
             </a:graphic>
           </wp:inline>
         </w:drawing>
       </w:r>
     </w:p>
-    <w:p/>
     <w:p>
       <w:pPr>
         <w:jc w:val="center"/>
@@ -1328,20 +1810,13 @@
     </w:p>
     <w:p>
       <w:r>
-        <w:t xml:space="preserve">El esfuerzo de parte del procesador al momento de determinar la estabilidad de </w:t>
-      </w:r>
-      <w:r>
-        <w:lastRenderedPageBreak/>
-        <w:t xml:space="preserve">una matriz de orden n crece </w:t>
-      </w:r>
-      <w:r>
-        <w:t>de forma significativa, pese a que usamos la ecuación para determinar si era más probable que fuera una matriz estable, reduciendo exponencialmente la diferencia de tiempo y esfuerzo a medida que la matriz aumenta de orden</w:t>
-      </w:r>
-      <w:r>
-        <w:t>.</w:t>
-      </w:r>
-      <w:r>
-        <w:t xml:space="preserve"> Si no se aplicara el primero proceso, es decir ver que tan probables es que una matriz sea estable y solo probar la estabilidad de las matrices el tiempo y esfuerzo puede aumentar de segundos a hora, días, incluso semanas dependiendo del orden de la matriz que queremos comprobar.</w:t>
+        <w:t xml:space="preserve">El esfuerzo de parte del procesador al momento de determinar la estabilidad de una matriz de orden n crece </w:t>
+      </w:r>
+      <w:r>
+        <w:t xml:space="preserve">de forma significativa, </w:t>
+      </w:r>
+      <w:r>
+        <w:t>el tiempo necesario parece crecer de forma exponencial hasta el punto que incluso resolver determinados sistemas pueden llegar requerir horas o incluso semanas para matrices con un orden de gran tamaño.</w:t>
       </w:r>
     </w:p>
     <w:p>
@@ -1358,19 +1833,36 @@
         <w:t xml:space="preserve">tas características de </w:t>
       </w:r>
       <w:r>
-        <w:t xml:space="preserve">componentes al momento crear un objeto más grande como los son aviones, autos, etc. </w:t>
-      </w:r>
-      <w:r>
-        <w:t>Una sugerencia podría ser buscar o crear formas de que e</w:t>
+        <w:t xml:space="preserve">componentes al momento crear un objeto más grande como los son aviones, autos, </w:t>
+      </w:r>
+      <w:r>
+        <w:t xml:space="preserve">etc. Simular efectos de los químicos encapsulados en medicamentos y observan el cómo se desempeñan antes de ser aprobados. </w:t>
+      </w:r>
+      <w:r>
+        <w:t>Unas sugerencias podrían</w:t>
+      </w:r>
+      <w:r>
+        <w:t xml:space="preserve"> ser buscar o crear formas de que e</w:t>
       </w:r>
       <w:r>
         <w:t>l</w:t>
       </w:r>
       <w:r>
-        <w:t xml:space="preserve"> sistema o combinaciones de variables tiendan a ser estables con </w:t>
-      </w:r>
-      <w:r>
-        <w:t>reconocimiento de parationes para determinar</w:t>
+        <w:t xml:space="preserve"> sistema o </w:t>
+      </w:r>
+      <w:bookmarkStart w:id="0" w:name="_GoBack"/>
+      <w:bookmarkEnd w:id="0"/>
+      <w:r>
+        <w:t xml:space="preserve">combinaciones de variables tiendan a ser estables con </w:t>
+      </w:r>
+      <w:r>
+        <w:t>reconocimiento de parationes</w:t>
+      </w:r>
+      <w:r>
+        <w:t>,</w:t>
+      </w:r>
+      <w:r>
+        <w:t xml:space="preserve"> para determinar</w:t>
       </w:r>
       <w:r>
         <w:t xml:space="preserve"> que variables son las </w:t>
@@ -1379,20 +1871,66 @@
         <w:t>más</w:t>
       </w:r>
       <w:r>
-        <w:t xml:space="preserve"> significativas.  </w:t>
+        <w:t xml:space="preserve"> significativas</w:t>
+      </w:r>
+      <w:r>
+        <w:t>.</w:t>
+      </w:r>
+      <w:r>
+        <w:t xml:space="preserve"> </w:t>
       </w:r>
     </w:p>
     <w:p>
-      <w:r>
-        <w:t>Nombre: Ricardo Vergara Toloza</w:t>
+      <w:pPr>
+        <w:jc w:val="center"/>
+        <w:rPr>
+          <w:b/>
+          <w:bCs/>
+          <w:sz w:val="26"/>
+          <w:szCs w:val="26"/>
+          <w:u w:val="single"/>
+        </w:rPr>
+      </w:pPr>
+      <w:r>
+        <w:rPr>
+          <w:b/>
+          <w:bCs/>
+          <w:sz w:val="26"/>
+          <w:szCs w:val="26"/>
+          <w:u w:val="single"/>
+        </w:rPr>
+        <w:t>Bibliografía</w:t>
       </w:r>
     </w:p>
     <w:p>
+      <w:pPr>
+        <w:rPr>
+          <w:b/>
+          <w:bCs/>
+          <w:sz w:val="26"/>
+          <w:szCs w:val="26"/>
+          <w:u w:val="single"/>
+        </w:rPr>
+      </w:pPr>
+      <w:r>
+        <w:t>Costo computacional de un algoritmo</w:t>
+      </w:r>
+    </w:p>
+    <w:p>
+      <w:pPr>
+        <w:jc w:val="center"/>
+      </w:pPr>
+    </w:p>
+    <w:p>
+      <w:r>
+        <w:lastRenderedPageBreak/>
+        <w:t>Nombre: Ricardo Vergara Toloza</w:t>
+      </w:r>
+    </w:p>
+    <w:p>
       <w:r>
         <w:t>Rut: 20.199.732-1</w:t>
       </w:r>
-      <w:bookmarkStart w:id="0" w:name="_GoBack"/>
-      <w:bookmarkEnd w:id="0"/>
     </w:p>
     <w:sectPr>
       <w:pgSz w:w="12240" w:h="15840"/>
@@ -1849,6 +2387,16 @@
       </w:tblBorders>
     </w:tblPr>
   </w:style>
+  <w:style w:type="character" w:styleId="Textodelmarcadordeposicin">
+    <w:name w:val="Placeholder Text"/>
+    <w:basedOn w:val="Fuentedeprrafopredeter"/>
+    <w:uiPriority w:val="99"/>
+    <w:semiHidden/>
+    <w:rsid w:val="00FF4037"/>
+    <w:rPr>
+      <w:color w:val="808080"/>
+    </w:rPr>
+  </w:style>
 </w:styles>
 </file>
 
@@ -1867,6 +2415,1315 @@
   </mc:AlternateContent>
   <c:chart>
     <c:title>
+      <c:overlay val="0"/>
+      <c:spPr>
+        <a:noFill/>
+        <a:ln>
+          <a:noFill/>
+        </a:ln>
+        <a:effectLst/>
+      </c:spPr>
+      <c:txPr>
+        <a:bodyPr rot="0" spcFirstLastPara="1" vertOverflow="ellipsis" vert="horz" wrap="square" anchor="ctr" anchorCtr="1"/>
+        <a:lstStyle/>
+        <a:p>
+          <a:pPr>
+            <a:defRPr sz="1400" b="0" i="0" u="none" strike="noStrike" kern="1200" spc="0" baseline="0">
+              <a:solidFill>
+                <a:schemeClr val="tx1">
+                  <a:lumMod val="65000"/>
+                  <a:lumOff val="35000"/>
+                </a:schemeClr>
+              </a:solidFill>
+              <a:latin typeface="+mn-lt"/>
+              <a:ea typeface="+mn-ea"/>
+              <a:cs typeface="+mn-cs"/>
+            </a:defRPr>
+          </a:pPr>
+          <a:endParaRPr lang="es-CL"/>
+        </a:p>
+      </c:txPr>
+    </c:title>
+    <c:autoTitleDeleted val="0"/>
+    <c:plotArea>
+      <c:layout/>
+      <c:lineChart>
+        <c:grouping val="standard"/>
+        <c:varyColors val="0"/>
+        <c:ser>
+          <c:idx val="0"/>
+          <c:order val="0"/>
+          <c:tx>
+            <c:strRef>
+              <c:f>Hoja1!$B$1</c:f>
+              <c:strCache>
+                <c:ptCount val="1"/>
+                <c:pt idx="0">
+                  <c:v>Tiempo promedio</c:v>
+                </c:pt>
+              </c:strCache>
+            </c:strRef>
+          </c:tx>
+          <c:spPr>
+            <a:ln w="28575" cap="rnd">
+              <a:solidFill>
+                <a:schemeClr val="accent1"/>
+              </a:solidFill>
+              <a:round/>
+            </a:ln>
+            <a:effectLst/>
+          </c:spPr>
+          <c:marker>
+            <c:symbol val="none"/>
+          </c:marker>
+          <c:cat>
+            <c:numRef>
+              <c:f>Hoja1!$A$2:$A$9</c:f>
+              <c:numCache>
+                <c:formatCode>General</c:formatCode>
+                <c:ptCount val="8"/>
+                <c:pt idx="0">
+                  <c:v>3</c:v>
+                </c:pt>
+                <c:pt idx="1">
+                  <c:v>4</c:v>
+                </c:pt>
+                <c:pt idx="2">
+                  <c:v>5</c:v>
+                </c:pt>
+                <c:pt idx="3">
+                  <c:v>6</c:v>
+                </c:pt>
+                <c:pt idx="4">
+                  <c:v>7</c:v>
+                </c:pt>
+                <c:pt idx="5">
+                  <c:v>8</c:v>
+                </c:pt>
+                <c:pt idx="6">
+                  <c:v>9</c:v>
+                </c:pt>
+                <c:pt idx="7">
+                  <c:v>10</c:v>
+                </c:pt>
+              </c:numCache>
+            </c:numRef>
+          </c:cat>
+          <c:val>
+            <c:numRef>
+              <c:f>Hoja1!$B$2:$B$9</c:f>
+              <c:numCache>
+                <c:formatCode>General</c:formatCode>
+                <c:ptCount val="8"/>
+                <c:pt idx="0">
+                  <c:v>2.266E-2</c:v>
+                </c:pt>
+                <c:pt idx="1">
+                  <c:v>1.189E-2</c:v>
+                </c:pt>
+                <c:pt idx="2">
+                  <c:v>1.281E-2</c:v>
+                </c:pt>
+                <c:pt idx="3">
+                  <c:v>1.3129999999999999E-2</c:v>
+                </c:pt>
+                <c:pt idx="4">
+                  <c:v>1.5699999999999999E-2</c:v>
+                </c:pt>
+                <c:pt idx="5">
+                  <c:v>1.8759999999999999E-2</c:v>
+                </c:pt>
+                <c:pt idx="6">
+                  <c:v>2.1350000000000001E-2</c:v>
+                </c:pt>
+                <c:pt idx="7">
+                  <c:v>2.8580000000000001E-2</c:v>
+                </c:pt>
+              </c:numCache>
+            </c:numRef>
+          </c:val>
+          <c:smooth val="0"/>
+          <c:extLst>
+            <c:ext xmlns:c16="http://schemas.microsoft.com/office/drawing/2014/chart" uri="{C3380CC4-5D6E-409C-BE32-E72D297353CC}">
+              <c16:uniqueId val="{00000000-F734-4274-95FD-B09FF5CDBA06}"/>
+            </c:ext>
+          </c:extLst>
+        </c:ser>
+        <c:dLbls>
+          <c:showLegendKey val="0"/>
+          <c:showVal val="0"/>
+          <c:showCatName val="0"/>
+          <c:showSerName val="0"/>
+          <c:showPercent val="0"/>
+          <c:showBubbleSize val="0"/>
+        </c:dLbls>
+        <c:smooth val="0"/>
+        <c:axId val="1629787567"/>
+        <c:axId val="1321523567"/>
+      </c:lineChart>
+      <c:catAx>
+        <c:axId val="1629787567"/>
+        <c:scaling>
+          <c:orientation val="minMax"/>
+        </c:scaling>
+        <c:delete val="0"/>
+        <c:axPos val="b"/>
+        <c:numFmt formatCode="General" sourceLinked="1"/>
+        <c:majorTickMark val="none"/>
+        <c:minorTickMark val="none"/>
+        <c:tickLblPos val="nextTo"/>
+        <c:spPr>
+          <a:noFill/>
+          <a:ln w="9525" cap="flat" cmpd="sng" algn="ctr">
+            <a:solidFill>
+              <a:schemeClr val="tx1">
+                <a:lumMod val="15000"/>
+                <a:lumOff val="85000"/>
+              </a:schemeClr>
+            </a:solidFill>
+            <a:round/>
+          </a:ln>
+          <a:effectLst/>
+        </c:spPr>
+        <c:txPr>
+          <a:bodyPr rot="-60000000" spcFirstLastPara="1" vertOverflow="ellipsis" vert="horz" wrap="square" anchor="ctr" anchorCtr="1"/>
+          <a:lstStyle/>
+          <a:p>
+            <a:pPr>
+              <a:defRPr sz="900" b="0" i="0" u="none" strike="noStrike" kern="1200" baseline="0">
+                <a:solidFill>
+                  <a:schemeClr val="tx1">
+                    <a:lumMod val="65000"/>
+                    <a:lumOff val="35000"/>
+                  </a:schemeClr>
+                </a:solidFill>
+                <a:latin typeface="+mn-lt"/>
+                <a:ea typeface="+mn-ea"/>
+                <a:cs typeface="+mn-cs"/>
+              </a:defRPr>
+            </a:pPr>
+            <a:endParaRPr lang="es-CL"/>
+          </a:p>
+        </c:txPr>
+        <c:crossAx val="1321523567"/>
+        <c:crosses val="autoZero"/>
+        <c:auto val="1"/>
+        <c:lblAlgn val="ctr"/>
+        <c:lblOffset val="100"/>
+        <c:noMultiLvlLbl val="0"/>
+      </c:catAx>
+      <c:valAx>
+        <c:axId val="1321523567"/>
+        <c:scaling>
+          <c:orientation val="minMax"/>
+          <c:max val="2.9000000000000005E-2"/>
+          <c:min val="0"/>
+        </c:scaling>
+        <c:delete val="0"/>
+        <c:axPos val="l"/>
+        <c:majorGridlines>
+          <c:spPr>
+            <a:ln w="9525" cap="flat" cmpd="sng" algn="ctr">
+              <a:solidFill>
+                <a:schemeClr val="tx1">
+                  <a:lumMod val="15000"/>
+                  <a:lumOff val="85000"/>
+                </a:schemeClr>
+              </a:solidFill>
+              <a:round/>
+            </a:ln>
+            <a:effectLst/>
+          </c:spPr>
+        </c:majorGridlines>
+        <c:numFmt formatCode="General" sourceLinked="1"/>
+        <c:majorTickMark val="none"/>
+        <c:minorTickMark val="none"/>
+        <c:tickLblPos val="nextTo"/>
+        <c:spPr>
+          <a:noFill/>
+          <a:ln>
+            <a:noFill/>
+          </a:ln>
+          <a:effectLst/>
+        </c:spPr>
+        <c:txPr>
+          <a:bodyPr rot="-60000000" spcFirstLastPara="1" vertOverflow="ellipsis" vert="horz" wrap="square" anchor="ctr" anchorCtr="1"/>
+          <a:lstStyle/>
+          <a:p>
+            <a:pPr>
+              <a:defRPr sz="900" b="0" i="0" u="none" strike="noStrike" kern="1200" baseline="0">
+                <a:solidFill>
+                  <a:schemeClr val="tx1">
+                    <a:lumMod val="65000"/>
+                    <a:lumOff val="35000"/>
+                  </a:schemeClr>
+                </a:solidFill>
+                <a:latin typeface="+mn-lt"/>
+                <a:ea typeface="+mn-ea"/>
+                <a:cs typeface="+mn-cs"/>
+              </a:defRPr>
+            </a:pPr>
+            <a:endParaRPr lang="es-CL"/>
+          </a:p>
+        </c:txPr>
+        <c:crossAx val="1629787567"/>
+        <c:crosses val="autoZero"/>
+        <c:crossBetween val="between"/>
+        <c:minorUnit val="1.0000000000000002E-2"/>
+      </c:valAx>
+      <c:spPr>
+        <a:noFill/>
+        <a:ln>
+          <a:noFill/>
+        </a:ln>
+        <a:effectLst/>
+      </c:spPr>
+    </c:plotArea>
+    <c:legend>
+      <c:legendPos val="b"/>
+      <c:overlay val="0"/>
+      <c:spPr>
+        <a:noFill/>
+        <a:ln>
+          <a:noFill/>
+        </a:ln>
+        <a:effectLst/>
+      </c:spPr>
+      <c:txPr>
+        <a:bodyPr rot="0" spcFirstLastPara="1" vertOverflow="ellipsis" vert="horz" wrap="square" anchor="ctr" anchorCtr="1"/>
+        <a:lstStyle/>
+        <a:p>
+          <a:pPr>
+            <a:defRPr sz="900" b="0" i="0" u="none" strike="noStrike" kern="1200" baseline="0">
+              <a:solidFill>
+                <a:schemeClr val="tx1">
+                  <a:lumMod val="65000"/>
+                  <a:lumOff val="35000"/>
+                </a:schemeClr>
+              </a:solidFill>
+              <a:latin typeface="+mn-lt"/>
+              <a:ea typeface="+mn-ea"/>
+              <a:cs typeface="+mn-cs"/>
+            </a:defRPr>
+          </a:pPr>
+          <a:endParaRPr lang="es-CL"/>
+        </a:p>
+      </c:txPr>
+    </c:legend>
+    <c:plotVisOnly val="1"/>
+    <c:dispBlanksAs val="gap"/>
+    <c:extLst>
+      <c:ext xmlns:c16r3="http://schemas.microsoft.com/office/drawing/2017/03/chart" uri="{56B9EC1D-385E-4148-901F-78D8002777C0}">
+        <c16r3:dataDisplayOptions16>
+          <c16r3:dispNaAsBlank val="1"/>
+        </c16r3:dataDisplayOptions16>
+      </c:ext>
+    </c:extLst>
+    <c:showDLblsOverMax val="0"/>
+  </c:chart>
+  <c:spPr>
+    <a:solidFill>
+      <a:schemeClr val="bg1"/>
+    </a:solidFill>
+    <a:ln w="9525" cap="flat" cmpd="sng" algn="ctr">
+      <a:solidFill>
+        <a:schemeClr val="tx1">
+          <a:lumMod val="15000"/>
+          <a:lumOff val="85000"/>
+        </a:schemeClr>
+      </a:solidFill>
+      <a:round/>
+    </a:ln>
+    <a:effectLst/>
+  </c:spPr>
+  <c:txPr>
+    <a:bodyPr/>
+    <a:lstStyle/>
+    <a:p>
+      <a:pPr>
+        <a:defRPr/>
+      </a:pPr>
+      <a:endParaRPr lang="es-CL"/>
+    </a:p>
+  </c:txPr>
+  <c:externalData r:id="rId3">
+    <c:autoUpdate val="0"/>
+  </c:externalData>
+</c:chartSpace>
+</file>
+
+<file path=word/charts/chart2.xml><?xml version="1.0" encoding="utf-8"?>
+<c:chartSpace xmlns:c="http://schemas.openxmlformats.org/drawingml/2006/chart" xmlns:a="http://schemas.openxmlformats.org/drawingml/2006/main" xmlns:r="http://schemas.openxmlformats.org/officeDocument/2006/relationships" xmlns:c16r2="http://schemas.microsoft.com/office/drawing/2015/06/chart">
+  <c:date1904 val="0"/>
+  <c:lang val="es-ES"/>
+  <c:roundedCorners val="0"/>
+  <mc:AlternateContent xmlns:mc="http://schemas.openxmlformats.org/markup-compatibility/2006">
+    <mc:Choice xmlns:c14="http://schemas.microsoft.com/office/drawing/2007/8/2/chart" Requires="c14">
+      <c14:style val="102"/>
+    </mc:Choice>
+    <mc:Fallback>
+      <c:style val="2"/>
+    </mc:Fallback>
+  </mc:AlternateContent>
+  <c:chart>
+    <c:title>
+      <c:overlay val="0"/>
+      <c:spPr>
+        <a:noFill/>
+        <a:ln>
+          <a:noFill/>
+        </a:ln>
+        <a:effectLst/>
+      </c:spPr>
+      <c:txPr>
+        <a:bodyPr rot="0" spcFirstLastPara="1" vertOverflow="ellipsis" vert="horz" wrap="square" anchor="ctr" anchorCtr="1"/>
+        <a:lstStyle/>
+        <a:p>
+          <a:pPr>
+            <a:defRPr sz="1400" b="0" i="0" u="none" strike="noStrike" kern="1200" spc="0" baseline="0">
+              <a:solidFill>
+                <a:schemeClr val="tx1">
+                  <a:lumMod val="65000"/>
+                  <a:lumOff val="35000"/>
+                </a:schemeClr>
+              </a:solidFill>
+              <a:latin typeface="+mn-lt"/>
+              <a:ea typeface="+mn-ea"/>
+              <a:cs typeface="+mn-cs"/>
+            </a:defRPr>
+          </a:pPr>
+          <a:endParaRPr lang="es-CL"/>
+        </a:p>
+      </c:txPr>
+    </c:title>
+    <c:autoTitleDeleted val="0"/>
+    <c:plotArea>
+      <c:layout/>
+      <c:lineChart>
+        <c:grouping val="standard"/>
+        <c:varyColors val="0"/>
+        <c:ser>
+          <c:idx val="0"/>
+          <c:order val="0"/>
+          <c:tx>
+            <c:strRef>
+              <c:f>Hoja1!$B$1</c:f>
+              <c:strCache>
+                <c:ptCount val="1"/>
+                <c:pt idx="0">
+                  <c:v>Desviacion</c:v>
+                </c:pt>
+              </c:strCache>
+            </c:strRef>
+          </c:tx>
+          <c:spPr>
+            <a:ln w="28575" cap="rnd">
+              <a:solidFill>
+                <a:schemeClr val="accent1"/>
+              </a:solidFill>
+              <a:round/>
+            </a:ln>
+            <a:effectLst/>
+          </c:spPr>
+          <c:marker>
+            <c:symbol val="none"/>
+          </c:marker>
+          <c:cat>
+            <c:numRef>
+              <c:f>Hoja1!$A$2:$A$9</c:f>
+              <c:numCache>
+                <c:formatCode>General</c:formatCode>
+                <c:ptCount val="8"/>
+                <c:pt idx="0">
+                  <c:v>3</c:v>
+                </c:pt>
+                <c:pt idx="1">
+                  <c:v>4</c:v>
+                </c:pt>
+                <c:pt idx="2">
+                  <c:v>5</c:v>
+                </c:pt>
+                <c:pt idx="3">
+                  <c:v>6</c:v>
+                </c:pt>
+                <c:pt idx="4">
+                  <c:v>7</c:v>
+                </c:pt>
+                <c:pt idx="5">
+                  <c:v>8</c:v>
+                </c:pt>
+                <c:pt idx="6">
+                  <c:v>9</c:v>
+                </c:pt>
+                <c:pt idx="7">
+                  <c:v>10</c:v>
+                </c:pt>
+              </c:numCache>
+            </c:numRef>
+          </c:cat>
+          <c:val>
+            <c:numRef>
+              <c:f>Hoja1!$B$2:$B$9</c:f>
+              <c:numCache>
+                <c:formatCode>0.00E+00</c:formatCode>
+                <c:ptCount val="8"/>
+                <c:pt idx="0" formatCode="General">
+                  <c:v>0</c:v>
+                </c:pt>
+                <c:pt idx="1">
+                  <c:v>1.6746E-6</c:v>
+                </c:pt>
+                <c:pt idx="2">
+                  <c:v>2.1299999999999999E-6</c:v>
+                </c:pt>
+                <c:pt idx="3">
+                  <c:v>2.0333999999999999E-6</c:v>
+                </c:pt>
+                <c:pt idx="4">
+                  <c:v>2.8787999999999999E-6</c:v>
+                </c:pt>
+                <c:pt idx="5">
+                  <c:v>7.4990000000000001E-7</c:v>
+                </c:pt>
+                <c:pt idx="6">
+                  <c:v>7.7525000000000001E-7</c:v>
+                </c:pt>
+                <c:pt idx="7">
+                  <c:v>1.1256E-5</c:v>
+                </c:pt>
+              </c:numCache>
+            </c:numRef>
+          </c:val>
+          <c:smooth val="0"/>
+          <c:extLst>
+            <c:ext xmlns:c16="http://schemas.microsoft.com/office/drawing/2014/chart" uri="{C3380CC4-5D6E-409C-BE32-E72D297353CC}">
+              <c16:uniqueId val="{00000000-DE9D-4101-BC43-56B74A8573FC}"/>
+            </c:ext>
+          </c:extLst>
+        </c:ser>
+        <c:dLbls>
+          <c:showLegendKey val="0"/>
+          <c:showVal val="0"/>
+          <c:showCatName val="0"/>
+          <c:showSerName val="0"/>
+          <c:showPercent val="0"/>
+          <c:showBubbleSize val="0"/>
+        </c:dLbls>
+        <c:smooth val="0"/>
+        <c:axId val="1495073663"/>
+        <c:axId val="1042225151"/>
+      </c:lineChart>
+      <c:catAx>
+        <c:axId val="1495073663"/>
+        <c:scaling>
+          <c:orientation val="minMax"/>
+        </c:scaling>
+        <c:delete val="0"/>
+        <c:axPos val="b"/>
+        <c:numFmt formatCode="General" sourceLinked="1"/>
+        <c:majorTickMark val="none"/>
+        <c:minorTickMark val="none"/>
+        <c:tickLblPos val="nextTo"/>
+        <c:spPr>
+          <a:noFill/>
+          <a:ln w="9525" cap="flat" cmpd="sng" algn="ctr">
+            <a:solidFill>
+              <a:schemeClr val="tx1">
+                <a:lumMod val="15000"/>
+                <a:lumOff val="85000"/>
+              </a:schemeClr>
+            </a:solidFill>
+            <a:round/>
+          </a:ln>
+          <a:effectLst/>
+        </c:spPr>
+        <c:txPr>
+          <a:bodyPr rot="-60000000" spcFirstLastPara="1" vertOverflow="ellipsis" vert="horz" wrap="square" anchor="ctr" anchorCtr="1"/>
+          <a:lstStyle/>
+          <a:p>
+            <a:pPr>
+              <a:defRPr sz="900" b="0" i="0" u="none" strike="noStrike" kern="1200" baseline="0">
+                <a:solidFill>
+                  <a:schemeClr val="tx1">
+                    <a:lumMod val="65000"/>
+                    <a:lumOff val="35000"/>
+                  </a:schemeClr>
+                </a:solidFill>
+                <a:latin typeface="+mn-lt"/>
+                <a:ea typeface="+mn-ea"/>
+                <a:cs typeface="+mn-cs"/>
+              </a:defRPr>
+            </a:pPr>
+            <a:endParaRPr lang="es-CL"/>
+          </a:p>
+        </c:txPr>
+        <c:crossAx val="1042225151"/>
+        <c:crosses val="autoZero"/>
+        <c:auto val="1"/>
+        <c:lblAlgn val="ctr"/>
+        <c:lblOffset val="100"/>
+        <c:noMultiLvlLbl val="0"/>
+      </c:catAx>
+      <c:valAx>
+        <c:axId val="1042225151"/>
+        <c:scaling>
+          <c:orientation val="minMax"/>
+          <c:max val="1.0000000000000004E-5"/>
+          <c:min val="0"/>
+        </c:scaling>
+        <c:delete val="0"/>
+        <c:axPos val="l"/>
+        <c:majorGridlines>
+          <c:spPr>
+            <a:ln w="9525" cap="flat" cmpd="sng" algn="ctr">
+              <a:solidFill>
+                <a:schemeClr val="tx1">
+                  <a:lumMod val="15000"/>
+                  <a:lumOff val="85000"/>
+                </a:schemeClr>
+              </a:solidFill>
+              <a:round/>
+            </a:ln>
+            <a:effectLst/>
+          </c:spPr>
+        </c:majorGridlines>
+        <c:numFmt formatCode="General" sourceLinked="1"/>
+        <c:majorTickMark val="none"/>
+        <c:minorTickMark val="none"/>
+        <c:tickLblPos val="nextTo"/>
+        <c:spPr>
+          <a:noFill/>
+          <a:ln>
+            <a:noFill/>
+          </a:ln>
+          <a:effectLst/>
+        </c:spPr>
+        <c:txPr>
+          <a:bodyPr rot="-60000000" spcFirstLastPara="1" vertOverflow="ellipsis" vert="horz" wrap="square" anchor="ctr" anchorCtr="1"/>
+          <a:lstStyle/>
+          <a:p>
+            <a:pPr>
+              <a:defRPr sz="900" b="0" i="0" u="none" strike="noStrike" kern="1200" baseline="0">
+                <a:solidFill>
+                  <a:schemeClr val="tx1">
+                    <a:lumMod val="65000"/>
+                    <a:lumOff val="35000"/>
+                  </a:schemeClr>
+                </a:solidFill>
+                <a:latin typeface="+mn-lt"/>
+                <a:ea typeface="+mn-ea"/>
+                <a:cs typeface="+mn-cs"/>
+              </a:defRPr>
+            </a:pPr>
+            <a:endParaRPr lang="es-CL"/>
+          </a:p>
+        </c:txPr>
+        <c:crossAx val="1495073663"/>
+        <c:crosses val="autoZero"/>
+        <c:crossBetween val="between"/>
+        <c:majorUnit val="5.000000000000001E-3"/>
+      </c:valAx>
+      <c:spPr>
+        <a:noFill/>
+        <a:ln>
+          <a:noFill/>
+        </a:ln>
+        <a:effectLst/>
+      </c:spPr>
+    </c:plotArea>
+    <c:legend>
+      <c:legendPos val="b"/>
+      <c:overlay val="0"/>
+      <c:spPr>
+        <a:noFill/>
+        <a:ln>
+          <a:noFill/>
+        </a:ln>
+        <a:effectLst/>
+      </c:spPr>
+      <c:txPr>
+        <a:bodyPr rot="0" spcFirstLastPara="1" vertOverflow="ellipsis" vert="horz" wrap="square" anchor="ctr" anchorCtr="1"/>
+        <a:lstStyle/>
+        <a:p>
+          <a:pPr>
+            <a:defRPr sz="900" b="0" i="0" u="none" strike="noStrike" kern="1200" baseline="0">
+              <a:solidFill>
+                <a:schemeClr val="tx1">
+                  <a:lumMod val="65000"/>
+                  <a:lumOff val="35000"/>
+                </a:schemeClr>
+              </a:solidFill>
+              <a:latin typeface="+mn-lt"/>
+              <a:ea typeface="+mn-ea"/>
+              <a:cs typeface="+mn-cs"/>
+            </a:defRPr>
+          </a:pPr>
+          <a:endParaRPr lang="es-CL"/>
+        </a:p>
+      </c:txPr>
+    </c:legend>
+    <c:plotVisOnly val="1"/>
+    <c:dispBlanksAs val="gap"/>
+    <c:extLst>
+      <c:ext xmlns:c16r3="http://schemas.microsoft.com/office/drawing/2017/03/chart" uri="{56B9EC1D-385E-4148-901F-78D8002777C0}">
+        <c16r3:dataDisplayOptions16>
+          <c16r3:dispNaAsBlank val="1"/>
+        </c16r3:dataDisplayOptions16>
+      </c:ext>
+    </c:extLst>
+    <c:showDLblsOverMax val="0"/>
+  </c:chart>
+  <c:spPr>
+    <a:solidFill>
+      <a:schemeClr val="bg1"/>
+    </a:solidFill>
+    <a:ln w="9525" cap="flat" cmpd="sng" algn="ctr">
+      <a:solidFill>
+        <a:schemeClr val="tx1">
+          <a:lumMod val="15000"/>
+          <a:lumOff val="85000"/>
+        </a:schemeClr>
+      </a:solidFill>
+      <a:round/>
+    </a:ln>
+    <a:effectLst/>
+  </c:spPr>
+  <c:txPr>
+    <a:bodyPr/>
+    <a:lstStyle/>
+    <a:p>
+      <a:pPr>
+        <a:defRPr/>
+      </a:pPr>
+      <a:endParaRPr lang="es-CL"/>
+    </a:p>
+  </c:txPr>
+  <c:externalData r:id="rId3">
+    <c:autoUpdate val="0"/>
+  </c:externalData>
+</c:chartSpace>
+</file>
+
+<file path=word/charts/chart3.xml><?xml version="1.0" encoding="utf-8"?>
+<c:chartSpace xmlns:c="http://schemas.openxmlformats.org/drawingml/2006/chart" xmlns:a="http://schemas.openxmlformats.org/drawingml/2006/main" xmlns:r="http://schemas.openxmlformats.org/officeDocument/2006/relationships" xmlns:c16r2="http://schemas.microsoft.com/office/drawing/2015/06/chart">
+  <c:date1904 val="0"/>
+  <c:lang val="es-ES"/>
+  <c:roundedCorners val="0"/>
+  <mc:AlternateContent xmlns:mc="http://schemas.openxmlformats.org/markup-compatibility/2006">
+    <mc:Choice xmlns:c14="http://schemas.microsoft.com/office/drawing/2007/8/2/chart" Requires="c14">
+      <c14:style val="102"/>
+    </mc:Choice>
+    <mc:Fallback>
+      <c:style val="2"/>
+    </mc:Fallback>
+  </mc:AlternateContent>
+  <c:chart>
+    <c:title>
+      <c:tx>
+        <c:rich>
+          <a:bodyPr rot="0" spcFirstLastPara="1" vertOverflow="ellipsis" vert="horz" wrap="square" anchor="ctr" anchorCtr="1"/>
+          <a:lstStyle/>
+          <a:p>
+            <a:pPr>
+              <a:defRPr sz="1400" b="0" i="0" u="none" strike="noStrike" kern="1200" spc="0" baseline="0">
+                <a:solidFill>
+                  <a:schemeClr val="tx1">
+                    <a:lumMod val="65000"/>
+                    <a:lumOff val="35000"/>
+                  </a:schemeClr>
+                </a:solidFill>
+                <a:latin typeface="+mn-lt"/>
+                <a:ea typeface="+mn-ea"/>
+                <a:cs typeface="+mn-cs"/>
+              </a:defRPr>
+            </a:pPr>
+            <a:r>
+              <a:rPr lang="es-CL"/>
+              <a:t>Tiempo</a:t>
+            </a:r>
+            <a:r>
+              <a:rPr lang="es-CL" baseline="0"/>
+              <a:t> con desviación</a:t>
+            </a:r>
+            <a:endParaRPr lang="es-CL"/>
+          </a:p>
+        </c:rich>
+      </c:tx>
+      <c:overlay val="0"/>
+      <c:spPr>
+        <a:noFill/>
+        <a:ln>
+          <a:noFill/>
+        </a:ln>
+        <a:effectLst/>
+      </c:spPr>
+      <c:txPr>
+        <a:bodyPr rot="0" spcFirstLastPara="1" vertOverflow="ellipsis" vert="horz" wrap="square" anchor="ctr" anchorCtr="1"/>
+        <a:lstStyle/>
+        <a:p>
+          <a:pPr>
+            <a:defRPr sz="1400" b="0" i="0" u="none" strike="noStrike" kern="1200" spc="0" baseline="0">
+              <a:solidFill>
+                <a:schemeClr val="tx1">
+                  <a:lumMod val="65000"/>
+                  <a:lumOff val="35000"/>
+                </a:schemeClr>
+              </a:solidFill>
+              <a:latin typeface="+mn-lt"/>
+              <a:ea typeface="+mn-ea"/>
+              <a:cs typeface="+mn-cs"/>
+            </a:defRPr>
+          </a:pPr>
+          <a:endParaRPr lang="es-CL"/>
+        </a:p>
+      </c:txPr>
+    </c:title>
+    <c:autoTitleDeleted val="0"/>
+    <c:plotArea>
+      <c:layout/>
+      <c:lineChart>
+        <c:grouping val="standard"/>
+        <c:varyColors val="0"/>
+        <c:ser>
+          <c:idx val="0"/>
+          <c:order val="0"/>
+          <c:tx>
+            <c:strRef>
+              <c:f>Hoja1!$B$1</c:f>
+              <c:strCache>
+                <c:ptCount val="1"/>
+                <c:pt idx="0">
+                  <c:v>Promedio</c:v>
+                </c:pt>
+              </c:strCache>
+            </c:strRef>
+          </c:tx>
+          <c:spPr>
+            <a:ln w="28575" cap="rnd">
+              <a:solidFill>
+                <a:schemeClr val="accent1"/>
+              </a:solidFill>
+              <a:round/>
+            </a:ln>
+            <a:effectLst/>
+          </c:spPr>
+          <c:marker>
+            <c:symbol val="none"/>
+          </c:marker>
+          <c:cat>
+            <c:numRef>
+              <c:f>Hoja1!$A$2:$A$9</c:f>
+              <c:numCache>
+                <c:formatCode>General</c:formatCode>
+                <c:ptCount val="8"/>
+                <c:pt idx="0">
+                  <c:v>3</c:v>
+                </c:pt>
+                <c:pt idx="1">
+                  <c:v>4</c:v>
+                </c:pt>
+                <c:pt idx="2">
+                  <c:v>5</c:v>
+                </c:pt>
+                <c:pt idx="3">
+                  <c:v>6</c:v>
+                </c:pt>
+                <c:pt idx="4">
+                  <c:v>7</c:v>
+                </c:pt>
+                <c:pt idx="5">
+                  <c:v>8</c:v>
+                </c:pt>
+                <c:pt idx="6">
+                  <c:v>9</c:v>
+                </c:pt>
+                <c:pt idx="7">
+                  <c:v>10</c:v>
+                </c:pt>
+              </c:numCache>
+            </c:numRef>
+          </c:cat>
+          <c:val>
+            <c:numRef>
+              <c:f>Hoja1!$B$2:$B$9</c:f>
+              <c:numCache>
+                <c:formatCode>General</c:formatCode>
+                <c:ptCount val="8"/>
+                <c:pt idx="0">
+                  <c:v>2.266E-2</c:v>
+                </c:pt>
+                <c:pt idx="1">
+                  <c:v>1.189E-2</c:v>
+                </c:pt>
+                <c:pt idx="2">
+                  <c:v>1.281E-2</c:v>
+                </c:pt>
+                <c:pt idx="3">
+                  <c:v>1.3129999999999999E-2</c:v>
+                </c:pt>
+                <c:pt idx="4">
+                  <c:v>1.5699999999999999E-2</c:v>
+                </c:pt>
+                <c:pt idx="5">
+                  <c:v>1.8759999999999999E-2</c:v>
+                </c:pt>
+                <c:pt idx="6">
+                  <c:v>2.1350000000000001E-2</c:v>
+                </c:pt>
+                <c:pt idx="7">
+                  <c:v>2.8580000000000001E-2</c:v>
+                </c:pt>
+              </c:numCache>
+            </c:numRef>
+          </c:val>
+          <c:smooth val="0"/>
+          <c:extLst>
+            <c:ext xmlns:c16="http://schemas.microsoft.com/office/drawing/2014/chart" uri="{C3380CC4-5D6E-409C-BE32-E72D297353CC}">
+              <c16:uniqueId val="{00000000-5B4A-4B07-9684-DA4D8BD1DF10}"/>
+            </c:ext>
+          </c:extLst>
+        </c:ser>
+        <c:ser>
+          <c:idx val="1"/>
+          <c:order val="1"/>
+          <c:tx>
+            <c:strRef>
+              <c:f>Hoja1!$C$1</c:f>
+              <c:strCache>
+                <c:ptCount val="1"/>
+                <c:pt idx="0">
+                  <c:v>Promedio minimo</c:v>
+                </c:pt>
+              </c:strCache>
+            </c:strRef>
+          </c:tx>
+          <c:spPr>
+            <a:ln w="28575" cap="rnd">
+              <a:solidFill>
+                <a:schemeClr val="accent2"/>
+              </a:solidFill>
+              <a:round/>
+            </a:ln>
+            <a:effectLst/>
+          </c:spPr>
+          <c:marker>
+            <c:symbol val="none"/>
+          </c:marker>
+          <c:cat>
+            <c:numRef>
+              <c:f>Hoja1!$A$2:$A$9</c:f>
+              <c:numCache>
+                <c:formatCode>General</c:formatCode>
+                <c:ptCount val="8"/>
+                <c:pt idx="0">
+                  <c:v>3</c:v>
+                </c:pt>
+                <c:pt idx="1">
+                  <c:v>4</c:v>
+                </c:pt>
+                <c:pt idx="2">
+                  <c:v>5</c:v>
+                </c:pt>
+                <c:pt idx="3">
+                  <c:v>6</c:v>
+                </c:pt>
+                <c:pt idx="4">
+                  <c:v>7</c:v>
+                </c:pt>
+                <c:pt idx="5">
+                  <c:v>8</c:v>
+                </c:pt>
+                <c:pt idx="6">
+                  <c:v>9</c:v>
+                </c:pt>
+                <c:pt idx="7">
+                  <c:v>10</c:v>
+                </c:pt>
+              </c:numCache>
+            </c:numRef>
+          </c:cat>
+          <c:val>
+            <c:numRef>
+              <c:f>Hoja1!$C$2:$C$9</c:f>
+              <c:numCache>
+                <c:formatCode>General</c:formatCode>
+                <c:ptCount val="8"/>
+                <c:pt idx="0">
+                  <c:v>1.4560999999999999E-2</c:v>
+                </c:pt>
+                <c:pt idx="1">
+                  <c:v>1.1887999999999999E-2</c:v>
+                </c:pt>
+                <c:pt idx="2">
+                  <c:v>1.2808E-2</c:v>
+                </c:pt>
+                <c:pt idx="3">
+                  <c:v>1.3128000000000001E-2</c:v>
+                </c:pt>
+                <c:pt idx="4">
+                  <c:v>1.5696999999999999E-2</c:v>
+                </c:pt>
+                <c:pt idx="5">
+                  <c:v>1.8759000000000001E-2</c:v>
+                </c:pt>
+                <c:pt idx="6">
+                  <c:v>2.1349E-2</c:v>
+                </c:pt>
+                <c:pt idx="7">
+                  <c:v>2.8569000000000001E-2</c:v>
+                </c:pt>
+              </c:numCache>
+            </c:numRef>
+          </c:val>
+          <c:smooth val="0"/>
+          <c:extLst>
+            <c:ext xmlns:c16="http://schemas.microsoft.com/office/drawing/2014/chart" uri="{C3380CC4-5D6E-409C-BE32-E72D297353CC}">
+              <c16:uniqueId val="{00000001-5B4A-4B07-9684-DA4D8BD1DF10}"/>
+            </c:ext>
+          </c:extLst>
+        </c:ser>
+        <c:ser>
+          <c:idx val="2"/>
+          <c:order val="2"/>
+          <c:tx>
+            <c:strRef>
+              <c:f>Hoja1!$D$1</c:f>
+              <c:strCache>
+                <c:ptCount val="1"/>
+                <c:pt idx="0">
+                  <c:v>Promedio maximo</c:v>
+                </c:pt>
+              </c:strCache>
+            </c:strRef>
+          </c:tx>
+          <c:spPr>
+            <a:ln w="28575" cap="rnd">
+              <a:solidFill>
+                <a:schemeClr val="accent3"/>
+              </a:solidFill>
+              <a:round/>
+            </a:ln>
+            <a:effectLst/>
+          </c:spPr>
+          <c:marker>
+            <c:symbol val="none"/>
+          </c:marker>
+          <c:cat>
+            <c:numRef>
+              <c:f>Hoja1!$A$2:$A$9</c:f>
+              <c:numCache>
+                <c:formatCode>General</c:formatCode>
+                <c:ptCount val="8"/>
+                <c:pt idx="0">
+                  <c:v>3</c:v>
+                </c:pt>
+                <c:pt idx="1">
+                  <c:v>4</c:v>
+                </c:pt>
+                <c:pt idx="2">
+                  <c:v>5</c:v>
+                </c:pt>
+                <c:pt idx="3">
+                  <c:v>6</c:v>
+                </c:pt>
+                <c:pt idx="4">
+                  <c:v>7</c:v>
+                </c:pt>
+                <c:pt idx="5">
+                  <c:v>8</c:v>
+                </c:pt>
+                <c:pt idx="6">
+                  <c:v>9</c:v>
+                </c:pt>
+                <c:pt idx="7">
+                  <c:v>10</c:v>
+                </c:pt>
+              </c:numCache>
+            </c:numRef>
+          </c:cat>
+          <c:val>
+            <c:numRef>
+              <c:f>Hoja1!$D$2:$D$9</c:f>
+              <c:numCache>
+                <c:formatCode>General</c:formatCode>
+                <c:ptCount val="8"/>
+                <c:pt idx="0">
+                  <c:v>3.0759000000000002E-2</c:v>
+                </c:pt>
+                <c:pt idx="1">
+                  <c:v>1.1892E-2</c:v>
+                </c:pt>
+                <c:pt idx="2">
+                  <c:v>1.2812E-2</c:v>
+                </c:pt>
+                <c:pt idx="3">
+                  <c:v>1.3132E-2</c:v>
+                </c:pt>
+                <c:pt idx="4">
+                  <c:v>1.5703000000000002E-2</c:v>
+                </c:pt>
+                <c:pt idx="5">
+                  <c:v>1.8761E-2</c:v>
+                </c:pt>
+                <c:pt idx="6">
+                  <c:v>2.1350999999999998E-2</c:v>
+                </c:pt>
+                <c:pt idx="7">
+                  <c:v>2.8590999999999998E-2</c:v>
+                </c:pt>
+              </c:numCache>
+            </c:numRef>
+          </c:val>
+          <c:smooth val="0"/>
+          <c:extLst>
+            <c:ext xmlns:c16="http://schemas.microsoft.com/office/drawing/2014/chart" uri="{C3380CC4-5D6E-409C-BE32-E72D297353CC}">
+              <c16:uniqueId val="{00000002-5B4A-4B07-9684-DA4D8BD1DF10}"/>
+            </c:ext>
+          </c:extLst>
+        </c:ser>
+        <c:dLbls>
+          <c:showLegendKey val="0"/>
+          <c:showVal val="0"/>
+          <c:showCatName val="0"/>
+          <c:showSerName val="0"/>
+          <c:showPercent val="0"/>
+          <c:showBubbleSize val="0"/>
+        </c:dLbls>
+        <c:smooth val="0"/>
+        <c:axId val="1642653551"/>
+        <c:axId val="1321519823"/>
+      </c:lineChart>
+      <c:catAx>
+        <c:axId val="1642653551"/>
+        <c:scaling>
+          <c:orientation val="minMax"/>
+        </c:scaling>
+        <c:delete val="0"/>
+        <c:axPos val="b"/>
+        <c:numFmt formatCode="General" sourceLinked="1"/>
+        <c:majorTickMark val="none"/>
+        <c:minorTickMark val="none"/>
+        <c:tickLblPos val="nextTo"/>
+        <c:spPr>
+          <a:noFill/>
+          <a:ln w="9525" cap="flat" cmpd="sng" algn="ctr">
+            <a:solidFill>
+              <a:schemeClr val="tx1">
+                <a:lumMod val="15000"/>
+                <a:lumOff val="85000"/>
+              </a:schemeClr>
+            </a:solidFill>
+            <a:round/>
+          </a:ln>
+          <a:effectLst/>
+        </c:spPr>
+        <c:txPr>
+          <a:bodyPr rot="-60000000" spcFirstLastPara="1" vertOverflow="ellipsis" vert="horz" wrap="square" anchor="ctr" anchorCtr="1"/>
+          <a:lstStyle/>
+          <a:p>
+            <a:pPr>
+              <a:defRPr sz="900" b="0" i="0" u="none" strike="noStrike" kern="1200" baseline="0">
+                <a:solidFill>
+                  <a:schemeClr val="tx1">
+                    <a:lumMod val="65000"/>
+                    <a:lumOff val="35000"/>
+                  </a:schemeClr>
+                </a:solidFill>
+                <a:latin typeface="+mn-lt"/>
+                <a:ea typeface="+mn-ea"/>
+                <a:cs typeface="+mn-cs"/>
+              </a:defRPr>
+            </a:pPr>
+            <a:endParaRPr lang="es-CL"/>
+          </a:p>
+        </c:txPr>
+        <c:crossAx val="1321519823"/>
+        <c:crosses val="autoZero"/>
+        <c:auto val="1"/>
+        <c:lblAlgn val="ctr"/>
+        <c:lblOffset val="100"/>
+        <c:noMultiLvlLbl val="0"/>
+      </c:catAx>
+      <c:valAx>
+        <c:axId val="1321519823"/>
+        <c:scaling>
+          <c:orientation val="minMax"/>
+          <c:max val="3.0000000000000006E-2"/>
+          <c:min val="1.0000000000000002E-2"/>
+        </c:scaling>
+        <c:delete val="0"/>
+        <c:axPos val="l"/>
+        <c:majorGridlines>
+          <c:spPr>
+            <a:ln w="9525" cap="flat" cmpd="sng" algn="ctr">
+              <a:solidFill>
+                <a:schemeClr val="tx1">
+                  <a:lumMod val="15000"/>
+                  <a:lumOff val="85000"/>
+                </a:schemeClr>
+              </a:solidFill>
+              <a:round/>
+            </a:ln>
+            <a:effectLst/>
+          </c:spPr>
+        </c:majorGridlines>
+        <c:numFmt formatCode="General" sourceLinked="1"/>
+        <c:majorTickMark val="none"/>
+        <c:minorTickMark val="none"/>
+        <c:tickLblPos val="nextTo"/>
+        <c:spPr>
+          <a:noFill/>
+          <a:ln>
+            <a:noFill/>
+          </a:ln>
+          <a:effectLst/>
+        </c:spPr>
+        <c:txPr>
+          <a:bodyPr rot="-60000000" spcFirstLastPara="1" vertOverflow="ellipsis" vert="horz" wrap="square" anchor="ctr" anchorCtr="1"/>
+          <a:lstStyle/>
+          <a:p>
+            <a:pPr>
+              <a:defRPr sz="900" b="0" i="0" u="none" strike="noStrike" kern="1200" baseline="0">
+                <a:solidFill>
+                  <a:schemeClr val="tx1">
+                    <a:lumMod val="65000"/>
+                    <a:lumOff val="35000"/>
+                  </a:schemeClr>
+                </a:solidFill>
+                <a:latin typeface="+mn-lt"/>
+                <a:ea typeface="+mn-ea"/>
+                <a:cs typeface="+mn-cs"/>
+              </a:defRPr>
+            </a:pPr>
+            <a:endParaRPr lang="es-CL"/>
+          </a:p>
+        </c:txPr>
+        <c:crossAx val="1642653551"/>
+        <c:crosses val="autoZero"/>
+        <c:crossBetween val="between"/>
+        <c:majorUnit val="5.000000000000001E-3"/>
+      </c:valAx>
+      <c:spPr>
+        <a:noFill/>
+        <a:ln>
+          <a:noFill/>
+        </a:ln>
+        <a:effectLst/>
+      </c:spPr>
+    </c:plotArea>
+    <c:legend>
+      <c:legendPos val="b"/>
+      <c:overlay val="0"/>
+      <c:spPr>
+        <a:noFill/>
+        <a:ln>
+          <a:noFill/>
+        </a:ln>
+        <a:effectLst/>
+      </c:spPr>
+      <c:txPr>
+        <a:bodyPr rot="0" spcFirstLastPara="1" vertOverflow="ellipsis" vert="horz" wrap="square" anchor="ctr" anchorCtr="1"/>
+        <a:lstStyle/>
+        <a:p>
+          <a:pPr>
+            <a:defRPr sz="900" b="0" i="0" u="none" strike="noStrike" kern="1200" baseline="0">
+              <a:solidFill>
+                <a:schemeClr val="tx1">
+                  <a:lumMod val="65000"/>
+                  <a:lumOff val="35000"/>
+                </a:schemeClr>
+              </a:solidFill>
+              <a:latin typeface="+mn-lt"/>
+              <a:ea typeface="+mn-ea"/>
+              <a:cs typeface="+mn-cs"/>
+            </a:defRPr>
+          </a:pPr>
+          <a:endParaRPr lang="es-CL"/>
+        </a:p>
+      </c:txPr>
+    </c:legend>
+    <c:plotVisOnly val="1"/>
+    <c:dispBlanksAs val="gap"/>
+    <c:extLst>
+      <c:ext xmlns:c16r3="http://schemas.microsoft.com/office/drawing/2017/03/chart" uri="{56B9EC1D-385E-4148-901F-78D8002777C0}">
+        <c16r3:dataDisplayOptions16>
+          <c16r3:dispNaAsBlank val="1"/>
+        </c16r3:dataDisplayOptions16>
+      </c:ext>
+    </c:extLst>
+    <c:showDLblsOverMax val="0"/>
+  </c:chart>
+  <c:spPr>
+    <a:solidFill>
+      <a:schemeClr val="bg1"/>
+    </a:solidFill>
+    <a:ln w="9525" cap="flat" cmpd="sng" algn="ctr">
+      <a:solidFill>
+        <a:schemeClr val="tx1">
+          <a:lumMod val="15000"/>
+          <a:lumOff val="85000"/>
+        </a:schemeClr>
+      </a:solidFill>
+      <a:round/>
+    </a:ln>
+    <a:effectLst/>
+  </c:spPr>
+  <c:txPr>
+    <a:bodyPr/>
+    <a:lstStyle/>
+    <a:p>
+      <a:pPr>
+        <a:defRPr/>
+      </a:pPr>
+      <a:endParaRPr lang="es-CL"/>
+    </a:p>
+  </c:txPr>
+  <c:externalData r:id="rId3">
+    <c:autoUpdate val="0"/>
+  </c:externalData>
+</c:chartSpace>
+</file>
+
+<file path=word/charts/chart4.xml><?xml version="1.0" encoding="utf-8"?>
+<c:chartSpace xmlns:c="http://schemas.openxmlformats.org/drawingml/2006/chart" xmlns:a="http://schemas.openxmlformats.org/drawingml/2006/main" xmlns:r="http://schemas.openxmlformats.org/officeDocument/2006/relationships" xmlns:c16r2="http://schemas.microsoft.com/office/drawing/2015/06/chart">
+  <c:date1904 val="0"/>
+  <c:lang val="es-ES"/>
+  <c:roundedCorners val="0"/>
+  <mc:AlternateContent xmlns:mc="http://schemas.openxmlformats.org/markup-compatibility/2006">
+    <mc:Choice xmlns:c14="http://schemas.microsoft.com/office/drawing/2007/8/2/chart" Requires="c14">
+      <c14:style val="102"/>
+    </mc:Choice>
+    <mc:Fallback>
+      <c:style val="2"/>
+    </mc:Fallback>
+  </mc:AlternateContent>
+  <c:chart>
+    <c:title>
+      <c:tx>
+        <c:rich>
+          <a:bodyPr rot="0" spcFirstLastPara="1" vertOverflow="ellipsis" vert="horz" wrap="square" anchor="ctr" anchorCtr="1"/>
+          <a:lstStyle/>
+          <a:p>
+            <a:pPr>
+              <a:defRPr sz="1400" b="0" i="0" u="none" strike="noStrike" kern="1200" spc="0" baseline="0">
+                <a:solidFill>
+                  <a:schemeClr val="tx1">
+                    <a:lumMod val="65000"/>
+                    <a:lumOff val="35000"/>
+                  </a:schemeClr>
+                </a:solidFill>
+                <a:latin typeface="+mn-lt"/>
+                <a:ea typeface="+mn-ea"/>
+                <a:cs typeface="+mn-cs"/>
+              </a:defRPr>
+            </a:pPr>
+            <a:r>
+              <a:rPr lang="es-CL"/>
+              <a:t>Lineas</a:t>
+            </a:r>
+          </a:p>
+        </c:rich>
+      </c:tx>
       <c:overlay val="0"/>
       <c:spPr>
         <a:noFill/>
@@ -2200,7 +4057,7 @@
 </c:chartSpace>
 </file>
 
-<file path=word/charts/chart2.xml><?xml version="1.0" encoding="utf-8"?>
+<file path=word/charts/chart5.xml><?xml version="1.0" encoding="utf-8"?>
 <c:chartSpace xmlns:c="http://schemas.openxmlformats.org/drawingml/2006/chart" xmlns:a="http://schemas.openxmlformats.org/drawingml/2006/main" xmlns:r="http://schemas.openxmlformats.org/officeDocument/2006/relationships" xmlns:c16r2="http://schemas.microsoft.com/office/drawing/2015/06/chart">
   <c:date1904 val="0"/>
   <c:lang val="es-ES"/>
@@ -2235,7 +4092,11 @@
             </a:pPr>
             <a:r>
               <a:rPr lang="en-US"/>
-              <a:t>V</a:t>
+              <a:t>Cantidad</a:t>
+            </a:r>
+            <a:r>
+              <a:rPr lang="en-US" baseline="0"/>
+              <a:t> de variables</a:t>
             </a:r>
           </a:p>
         </c:rich>
@@ -2653,8 +4514,128 @@
 </cs:colorStyle>
 </file>
 
+<file path=word/charts/colors3.xml><?xml version="1.0" encoding="utf-8"?>
+<cs:colorStyle xmlns:cs="http://schemas.microsoft.com/office/drawing/2012/chartStyle" xmlns:a="http://schemas.openxmlformats.org/drawingml/2006/main" meth="cycle" id="10">
+  <a:schemeClr val="accent1"/>
+  <a:schemeClr val="accent2"/>
+  <a:schemeClr val="accent3"/>
+  <a:schemeClr val="accent4"/>
+  <a:schemeClr val="accent5"/>
+  <a:schemeClr val="accent6"/>
+  <cs:variation/>
+  <cs:variation>
+    <a:lumMod val="60000"/>
+  </cs:variation>
+  <cs:variation>
+    <a:lumMod val="80000"/>
+    <a:lumOff val="20000"/>
+  </cs:variation>
+  <cs:variation>
+    <a:lumMod val="80000"/>
+  </cs:variation>
+  <cs:variation>
+    <a:lumMod val="60000"/>
+    <a:lumOff val="40000"/>
+  </cs:variation>
+  <cs:variation>
+    <a:lumMod val="50000"/>
+  </cs:variation>
+  <cs:variation>
+    <a:lumMod val="70000"/>
+    <a:lumOff val="30000"/>
+  </cs:variation>
+  <cs:variation>
+    <a:lumMod val="70000"/>
+  </cs:variation>
+  <cs:variation>
+    <a:lumMod val="50000"/>
+    <a:lumOff val="50000"/>
+  </cs:variation>
+</cs:colorStyle>
+</file>
+
+<file path=word/charts/colors4.xml><?xml version="1.0" encoding="utf-8"?>
+<cs:colorStyle xmlns:cs="http://schemas.microsoft.com/office/drawing/2012/chartStyle" xmlns:a="http://schemas.openxmlformats.org/drawingml/2006/main" meth="cycle" id="10">
+  <a:schemeClr val="accent1"/>
+  <a:schemeClr val="accent2"/>
+  <a:schemeClr val="accent3"/>
+  <a:schemeClr val="accent4"/>
+  <a:schemeClr val="accent5"/>
+  <a:schemeClr val="accent6"/>
+  <cs:variation/>
+  <cs:variation>
+    <a:lumMod val="60000"/>
+  </cs:variation>
+  <cs:variation>
+    <a:lumMod val="80000"/>
+    <a:lumOff val="20000"/>
+  </cs:variation>
+  <cs:variation>
+    <a:lumMod val="80000"/>
+  </cs:variation>
+  <cs:variation>
+    <a:lumMod val="60000"/>
+    <a:lumOff val="40000"/>
+  </cs:variation>
+  <cs:variation>
+    <a:lumMod val="50000"/>
+  </cs:variation>
+  <cs:variation>
+    <a:lumMod val="70000"/>
+    <a:lumOff val="30000"/>
+  </cs:variation>
+  <cs:variation>
+    <a:lumMod val="70000"/>
+  </cs:variation>
+  <cs:variation>
+    <a:lumMod val="50000"/>
+    <a:lumOff val="50000"/>
+  </cs:variation>
+</cs:colorStyle>
+</file>
+
+<file path=word/charts/colors5.xml><?xml version="1.0" encoding="utf-8"?>
+<cs:colorStyle xmlns:cs="http://schemas.microsoft.com/office/drawing/2012/chartStyle" xmlns:a="http://schemas.openxmlformats.org/drawingml/2006/main" meth="cycle" id="10">
+  <a:schemeClr val="accent1"/>
+  <a:schemeClr val="accent2"/>
+  <a:schemeClr val="accent3"/>
+  <a:schemeClr val="accent4"/>
+  <a:schemeClr val="accent5"/>
+  <a:schemeClr val="accent6"/>
+  <cs:variation/>
+  <cs:variation>
+    <a:lumMod val="60000"/>
+  </cs:variation>
+  <cs:variation>
+    <a:lumMod val="80000"/>
+    <a:lumOff val="20000"/>
+  </cs:variation>
+  <cs:variation>
+    <a:lumMod val="80000"/>
+  </cs:variation>
+  <cs:variation>
+    <a:lumMod val="60000"/>
+    <a:lumOff val="40000"/>
+  </cs:variation>
+  <cs:variation>
+    <a:lumMod val="50000"/>
+  </cs:variation>
+  <cs:variation>
+    <a:lumMod val="70000"/>
+    <a:lumOff val="30000"/>
+  </cs:variation>
+  <cs:variation>
+    <a:lumMod val="70000"/>
+  </cs:variation>
+  <cs:variation>
+    <a:lumMod val="50000"/>
+    <a:lumOff val="50000"/>
+  </cs:variation>
+</cs:colorStyle>
+</file>
+
 <file path=word/charts/style1.xml><?xml version="1.0" encoding="utf-8"?>
-<cs:chartStyle xmlns:cs="http://schemas.microsoft.com/office/drawing/2012/chartStyle" xmlns:a="http://schemas.openxmlformats.org/drawingml/2006/main" id="201">
+<cs:chartStyle xmlns:cs="http://schemas.microsoft.com/office/drawing/2012/chartStyle" xmlns:a="http://schemas.openxmlformats.org/drawingml/2006/main" id="227">
   <cs:axisTitle>
     <cs:lnRef idx="0"/>
     <cs:fillRef idx="0"/>
@@ -2762,6 +4743,11 @@
     <cs:fontRef idx="minor">
       <a:schemeClr val="tx1"/>
     </cs:fontRef>
+    <cs:spPr>
+      <a:solidFill>
+        <a:schemeClr val="phClr"/>
+      </a:solidFill>
+    </cs:spPr>
   </cs:dataPoint>
   <cs:dataPoint3D>
     <cs:lnRef idx="0"/>
@@ -2772,6 +4758,11 @@
     <cs:fontRef idx="minor">
       <a:schemeClr val="tx1"/>
     </cs:fontRef>
+    <cs:spPr>
+      <a:solidFill>
+        <a:schemeClr val="phClr"/>
+      </a:solidFill>
+    </cs:spPr>
   </cs:dataPoint3D>
   <cs:dataPointLine>
     <cs:lnRef idx="0">
@@ -2803,6 +4794,9 @@
       <a:schemeClr val="tx1"/>
     </cs:fontRef>
     <cs:spPr>
+      <a:solidFill>
+        <a:schemeClr val="phClr"/>
+      </a:solidFill>
       <a:ln w="9525">
         <a:solidFill>
           <a:schemeClr val="phClr"/>
@@ -3157,6 +5151,1541 @@
 </file>
 
 <file path=word/charts/style2.xml><?xml version="1.0" encoding="utf-8"?>
+<cs:chartStyle xmlns:cs="http://schemas.microsoft.com/office/drawing/2012/chartStyle" xmlns:a="http://schemas.openxmlformats.org/drawingml/2006/main" id="227">
+  <cs:axisTitle>
+    <cs:lnRef idx="0"/>
+    <cs:fillRef idx="0"/>
+    <cs:effectRef idx="0"/>
+    <cs:fontRef idx="minor">
+      <a:schemeClr val="tx1">
+        <a:lumMod val="65000"/>
+        <a:lumOff val="35000"/>
+      </a:schemeClr>
+    </cs:fontRef>
+    <cs:defRPr sz="1000" kern="1200"/>
+  </cs:axisTitle>
+  <cs:categoryAxis>
+    <cs:lnRef idx="0"/>
+    <cs:fillRef idx="0"/>
+    <cs:effectRef idx="0"/>
+    <cs:fontRef idx="minor">
+      <a:schemeClr val="tx1">
+        <a:lumMod val="65000"/>
+        <a:lumOff val="35000"/>
+      </a:schemeClr>
+    </cs:fontRef>
+    <cs:spPr>
+      <a:ln w="9525" cap="flat" cmpd="sng" algn="ctr">
+        <a:solidFill>
+          <a:schemeClr val="tx1">
+            <a:lumMod val="15000"/>
+            <a:lumOff val="85000"/>
+          </a:schemeClr>
+        </a:solidFill>
+        <a:round/>
+      </a:ln>
+    </cs:spPr>
+    <cs:defRPr sz="900" kern="1200"/>
+  </cs:categoryAxis>
+  <cs:chartArea mods="allowNoFillOverride allowNoLineOverride">
+    <cs:lnRef idx="0"/>
+    <cs:fillRef idx="0"/>
+    <cs:effectRef idx="0"/>
+    <cs:fontRef idx="minor">
+      <a:schemeClr val="tx1"/>
+    </cs:fontRef>
+    <cs:spPr>
+      <a:solidFill>
+        <a:schemeClr val="bg1"/>
+      </a:solidFill>
+      <a:ln w="9525" cap="flat" cmpd="sng" algn="ctr">
+        <a:solidFill>
+          <a:schemeClr val="tx1">
+            <a:lumMod val="15000"/>
+            <a:lumOff val="85000"/>
+          </a:schemeClr>
+        </a:solidFill>
+        <a:round/>
+      </a:ln>
+    </cs:spPr>
+    <cs:defRPr sz="1000" kern="1200"/>
+  </cs:chartArea>
+  <cs:dataLabel>
+    <cs:lnRef idx="0"/>
+    <cs:fillRef idx="0"/>
+    <cs:effectRef idx="0"/>
+    <cs:fontRef idx="minor">
+      <a:schemeClr val="tx1">
+        <a:lumMod val="75000"/>
+        <a:lumOff val="25000"/>
+      </a:schemeClr>
+    </cs:fontRef>
+    <cs:defRPr sz="900" kern="1200"/>
+  </cs:dataLabel>
+  <cs:dataLabelCallout>
+    <cs:lnRef idx="0"/>
+    <cs:fillRef idx="0"/>
+    <cs:effectRef idx="0"/>
+    <cs:fontRef idx="minor">
+      <a:schemeClr val="dk1">
+        <a:lumMod val="65000"/>
+        <a:lumOff val="35000"/>
+      </a:schemeClr>
+    </cs:fontRef>
+    <cs:spPr>
+      <a:solidFill>
+        <a:schemeClr val="lt1"/>
+      </a:solidFill>
+      <a:ln>
+        <a:solidFill>
+          <a:schemeClr val="dk1">
+            <a:lumMod val="25000"/>
+            <a:lumOff val="75000"/>
+          </a:schemeClr>
+        </a:solidFill>
+      </a:ln>
+    </cs:spPr>
+    <cs:defRPr sz="900" kern="1200"/>
+    <cs:bodyPr rot="0" spcFirstLastPara="1" vertOverflow="clip" horzOverflow="clip" vert="horz" wrap="square" lIns="36576" tIns="18288" rIns="36576" bIns="18288" anchor="ctr" anchorCtr="1">
+      <a:spAutoFit/>
+    </cs:bodyPr>
+  </cs:dataLabelCallout>
+  <cs:dataPoint>
+    <cs:lnRef idx="0"/>
+    <cs:fillRef idx="1">
+      <cs:styleClr val="auto"/>
+    </cs:fillRef>
+    <cs:effectRef idx="0"/>
+    <cs:fontRef idx="minor">
+      <a:schemeClr val="tx1"/>
+    </cs:fontRef>
+    <cs:spPr>
+      <a:solidFill>
+        <a:schemeClr val="phClr"/>
+      </a:solidFill>
+    </cs:spPr>
+  </cs:dataPoint>
+  <cs:dataPoint3D>
+    <cs:lnRef idx="0"/>
+    <cs:fillRef idx="1">
+      <cs:styleClr val="auto"/>
+    </cs:fillRef>
+    <cs:effectRef idx="0"/>
+    <cs:fontRef idx="minor">
+      <a:schemeClr val="tx1"/>
+    </cs:fontRef>
+    <cs:spPr>
+      <a:solidFill>
+        <a:schemeClr val="phClr"/>
+      </a:solidFill>
+    </cs:spPr>
+  </cs:dataPoint3D>
+  <cs:dataPointLine>
+    <cs:lnRef idx="0">
+      <cs:styleClr val="auto"/>
+    </cs:lnRef>
+    <cs:fillRef idx="1"/>
+    <cs:effectRef idx="0"/>
+    <cs:fontRef idx="minor">
+      <a:schemeClr val="tx1"/>
+    </cs:fontRef>
+    <cs:spPr>
+      <a:ln w="28575" cap="rnd">
+        <a:solidFill>
+          <a:schemeClr val="phClr"/>
+        </a:solidFill>
+        <a:round/>
+      </a:ln>
+    </cs:spPr>
+  </cs:dataPointLine>
+  <cs:dataPointMarker>
+    <cs:lnRef idx="0">
+      <cs:styleClr val="auto"/>
+    </cs:lnRef>
+    <cs:fillRef idx="1">
+      <cs:styleClr val="auto"/>
+    </cs:fillRef>
+    <cs:effectRef idx="0"/>
+    <cs:fontRef idx="minor">
+      <a:schemeClr val="tx1"/>
+    </cs:fontRef>
+    <cs:spPr>
+      <a:solidFill>
+        <a:schemeClr val="phClr"/>
+      </a:solidFill>
+      <a:ln w="9525">
+        <a:solidFill>
+          <a:schemeClr val="phClr"/>
+        </a:solidFill>
+      </a:ln>
+    </cs:spPr>
+  </cs:dataPointMarker>
+  <cs:dataPointMarkerLayout symbol="circle" size="5"/>
+  <cs:dataPointWireframe>
+    <cs:lnRef idx="0">
+      <cs:styleClr val="auto"/>
+    </cs:lnRef>
+    <cs:fillRef idx="1"/>
+    <cs:effectRef idx="0"/>
+    <cs:fontRef idx="minor">
+      <a:schemeClr val="tx1"/>
+    </cs:fontRef>
+    <cs:spPr>
+      <a:ln w="9525" cap="rnd">
+        <a:solidFill>
+          <a:schemeClr val="phClr"/>
+        </a:solidFill>
+        <a:round/>
+      </a:ln>
+    </cs:spPr>
+  </cs:dataPointWireframe>
+  <cs:dataTable>
+    <cs:lnRef idx="0"/>
+    <cs:fillRef idx="0"/>
+    <cs:effectRef idx="0"/>
+    <cs:fontRef idx="minor">
+      <a:schemeClr val="tx1">
+        <a:lumMod val="65000"/>
+        <a:lumOff val="35000"/>
+      </a:schemeClr>
+    </cs:fontRef>
+    <cs:spPr>
+      <a:noFill/>
+      <a:ln w="9525" cap="flat" cmpd="sng" algn="ctr">
+        <a:solidFill>
+          <a:schemeClr val="tx1">
+            <a:lumMod val="15000"/>
+            <a:lumOff val="85000"/>
+          </a:schemeClr>
+        </a:solidFill>
+        <a:round/>
+      </a:ln>
+    </cs:spPr>
+    <cs:defRPr sz="900" kern="1200"/>
+  </cs:dataTable>
+  <cs:downBar>
+    <cs:lnRef idx="0"/>
+    <cs:fillRef idx="0"/>
+    <cs:effectRef idx="0"/>
+    <cs:fontRef idx="minor">
+      <a:schemeClr val="dk1"/>
+    </cs:fontRef>
+    <cs:spPr>
+      <a:solidFill>
+        <a:schemeClr val="dk1">
+          <a:lumMod val="65000"/>
+          <a:lumOff val="35000"/>
+        </a:schemeClr>
+      </a:solidFill>
+      <a:ln w="9525">
+        <a:solidFill>
+          <a:schemeClr val="tx1">
+            <a:lumMod val="65000"/>
+            <a:lumOff val="35000"/>
+          </a:schemeClr>
+        </a:solidFill>
+      </a:ln>
+    </cs:spPr>
+  </cs:downBar>
+  <cs:dropLine>
+    <cs:lnRef idx="0"/>
+    <cs:fillRef idx="0"/>
+    <cs:effectRef idx="0"/>
+    <cs:fontRef idx="minor">
+      <a:schemeClr val="tx1"/>
+    </cs:fontRef>
+    <cs:spPr>
+      <a:ln w="9525" cap="flat" cmpd="sng" algn="ctr">
+        <a:solidFill>
+          <a:schemeClr val="tx1">
+            <a:lumMod val="35000"/>
+            <a:lumOff val="65000"/>
+          </a:schemeClr>
+        </a:solidFill>
+        <a:round/>
+      </a:ln>
+    </cs:spPr>
+  </cs:dropLine>
+  <cs:errorBar>
+    <cs:lnRef idx="0"/>
+    <cs:fillRef idx="0"/>
+    <cs:effectRef idx="0"/>
+    <cs:fontRef idx="minor">
+      <a:schemeClr val="tx1"/>
+    </cs:fontRef>
+    <cs:spPr>
+      <a:ln w="9525" cap="flat" cmpd="sng" algn="ctr">
+        <a:solidFill>
+          <a:schemeClr val="tx1">
+            <a:lumMod val="65000"/>
+            <a:lumOff val="35000"/>
+          </a:schemeClr>
+        </a:solidFill>
+        <a:round/>
+      </a:ln>
+    </cs:spPr>
+  </cs:errorBar>
+  <cs:floor>
+    <cs:lnRef idx="0"/>
+    <cs:fillRef idx="0"/>
+    <cs:effectRef idx="0"/>
+    <cs:fontRef idx="minor">
+      <a:schemeClr val="tx1"/>
+    </cs:fontRef>
+    <cs:spPr>
+      <a:noFill/>
+      <a:ln>
+        <a:noFill/>
+      </a:ln>
+    </cs:spPr>
+  </cs:floor>
+  <cs:gridlineMajor>
+    <cs:lnRef idx="0"/>
+    <cs:fillRef idx="0"/>
+    <cs:effectRef idx="0"/>
+    <cs:fontRef idx="minor">
+      <a:schemeClr val="tx1"/>
+    </cs:fontRef>
+    <cs:spPr>
+      <a:ln w="9525" cap="flat" cmpd="sng" algn="ctr">
+        <a:solidFill>
+          <a:schemeClr val="tx1">
+            <a:lumMod val="15000"/>
+            <a:lumOff val="85000"/>
+          </a:schemeClr>
+        </a:solidFill>
+        <a:round/>
+      </a:ln>
+    </cs:spPr>
+  </cs:gridlineMajor>
+  <cs:gridlineMinor>
+    <cs:lnRef idx="0"/>
+    <cs:fillRef idx="0"/>
+    <cs:effectRef idx="0"/>
+    <cs:fontRef idx="minor">
+      <a:schemeClr val="tx1"/>
+    </cs:fontRef>
+    <cs:spPr>
+      <a:ln w="9525" cap="flat" cmpd="sng" algn="ctr">
+        <a:solidFill>
+          <a:schemeClr val="tx1">
+            <a:lumMod val="5000"/>
+            <a:lumOff val="95000"/>
+          </a:schemeClr>
+        </a:solidFill>
+        <a:round/>
+      </a:ln>
+    </cs:spPr>
+  </cs:gridlineMinor>
+  <cs:hiLoLine>
+    <cs:lnRef idx="0"/>
+    <cs:fillRef idx="0"/>
+    <cs:effectRef idx="0"/>
+    <cs:fontRef idx="minor">
+      <a:schemeClr val="tx1"/>
+    </cs:fontRef>
+    <cs:spPr>
+      <a:ln w="9525" cap="flat" cmpd="sng" algn="ctr">
+        <a:solidFill>
+          <a:schemeClr val="tx1">
+            <a:lumMod val="75000"/>
+            <a:lumOff val="25000"/>
+          </a:schemeClr>
+        </a:solidFill>
+        <a:round/>
+      </a:ln>
+    </cs:spPr>
+  </cs:hiLoLine>
+  <cs:leaderLine>
+    <cs:lnRef idx="0"/>
+    <cs:fillRef idx="0"/>
+    <cs:effectRef idx="0"/>
+    <cs:fontRef idx="minor">
+      <a:schemeClr val="tx1"/>
+    </cs:fontRef>
+    <cs:spPr>
+      <a:ln w="9525" cap="flat" cmpd="sng" algn="ctr">
+        <a:solidFill>
+          <a:schemeClr val="tx1">
+            <a:lumMod val="35000"/>
+            <a:lumOff val="65000"/>
+          </a:schemeClr>
+        </a:solidFill>
+        <a:round/>
+      </a:ln>
+    </cs:spPr>
+  </cs:leaderLine>
+  <cs:legend>
+    <cs:lnRef idx="0"/>
+    <cs:fillRef idx="0"/>
+    <cs:effectRef idx="0"/>
+    <cs:fontRef idx="minor">
+      <a:schemeClr val="tx1">
+        <a:lumMod val="65000"/>
+        <a:lumOff val="35000"/>
+      </a:schemeClr>
+    </cs:fontRef>
+    <cs:defRPr sz="900" kern="1200"/>
+  </cs:legend>
+  <cs:plotArea mods="allowNoFillOverride allowNoLineOverride">
+    <cs:lnRef idx="0"/>
+    <cs:fillRef idx="0"/>
+    <cs:effectRef idx="0"/>
+    <cs:fontRef idx="minor">
+      <a:schemeClr val="tx1"/>
+    </cs:fontRef>
+  </cs:plotArea>
+  <cs:plotArea3D mods="allowNoFillOverride allowNoLineOverride">
+    <cs:lnRef idx="0"/>
+    <cs:fillRef idx="0"/>
+    <cs:effectRef idx="0"/>
+    <cs:fontRef idx="minor">
+      <a:schemeClr val="tx1"/>
+    </cs:fontRef>
+  </cs:plotArea3D>
+  <cs:seriesAxis>
+    <cs:lnRef idx="0"/>
+    <cs:fillRef idx="0"/>
+    <cs:effectRef idx="0"/>
+    <cs:fontRef idx="minor">
+      <a:schemeClr val="tx1">
+        <a:lumMod val="65000"/>
+        <a:lumOff val="35000"/>
+      </a:schemeClr>
+    </cs:fontRef>
+    <cs:defRPr sz="900" kern="1200"/>
+  </cs:seriesAxis>
+  <cs:seriesLine>
+    <cs:lnRef idx="0"/>
+    <cs:fillRef idx="0"/>
+    <cs:effectRef idx="0"/>
+    <cs:fontRef idx="minor">
+      <a:schemeClr val="tx1"/>
+    </cs:fontRef>
+    <cs:spPr>
+      <a:ln w="9525" cap="flat" cmpd="sng" algn="ctr">
+        <a:solidFill>
+          <a:schemeClr val="tx1">
+            <a:lumMod val="35000"/>
+            <a:lumOff val="65000"/>
+          </a:schemeClr>
+        </a:solidFill>
+        <a:round/>
+      </a:ln>
+    </cs:spPr>
+  </cs:seriesLine>
+  <cs:title>
+    <cs:lnRef idx="0"/>
+    <cs:fillRef idx="0"/>
+    <cs:effectRef idx="0"/>
+    <cs:fontRef idx="minor">
+      <a:schemeClr val="tx1">
+        <a:lumMod val="65000"/>
+        <a:lumOff val="35000"/>
+      </a:schemeClr>
+    </cs:fontRef>
+    <cs:defRPr sz="1400" b="0" kern="1200" spc="0" baseline="0"/>
+  </cs:title>
+  <cs:trendline>
+    <cs:lnRef idx="0">
+      <cs:styleClr val="auto"/>
+    </cs:lnRef>
+    <cs:fillRef idx="0"/>
+    <cs:effectRef idx="0"/>
+    <cs:fontRef idx="minor">
+      <a:schemeClr val="tx1"/>
+    </cs:fontRef>
+    <cs:spPr>
+      <a:ln w="19050" cap="rnd">
+        <a:solidFill>
+          <a:schemeClr val="phClr"/>
+        </a:solidFill>
+        <a:prstDash val="sysDot"/>
+      </a:ln>
+    </cs:spPr>
+  </cs:trendline>
+  <cs:trendlineLabel>
+    <cs:lnRef idx="0"/>
+    <cs:fillRef idx="0"/>
+    <cs:effectRef idx="0"/>
+    <cs:fontRef idx="minor">
+      <a:schemeClr val="tx1">
+        <a:lumMod val="65000"/>
+        <a:lumOff val="35000"/>
+      </a:schemeClr>
+    </cs:fontRef>
+    <cs:defRPr sz="900" kern="1200"/>
+  </cs:trendlineLabel>
+  <cs:upBar>
+    <cs:lnRef idx="0"/>
+    <cs:fillRef idx="0"/>
+    <cs:effectRef idx="0"/>
+    <cs:fontRef idx="minor">
+      <a:schemeClr val="dk1"/>
+    </cs:fontRef>
+    <cs:spPr>
+      <a:solidFill>
+        <a:schemeClr val="lt1"/>
+      </a:solidFill>
+      <a:ln w="9525">
+        <a:solidFill>
+          <a:schemeClr val="tx1">
+            <a:lumMod val="15000"/>
+            <a:lumOff val="85000"/>
+          </a:schemeClr>
+        </a:solidFill>
+      </a:ln>
+    </cs:spPr>
+  </cs:upBar>
+  <cs:valueAxis>
+    <cs:lnRef idx="0"/>
+    <cs:fillRef idx="0"/>
+    <cs:effectRef idx="0"/>
+    <cs:fontRef idx="minor">
+      <a:schemeClr val="tx1">
+        <a:lumMod val="65000"/>
+        <a:lumOff val="35000"/>
+      </a:schemeClr>
+    </cs:fontRef>
+    <cs:defRPr sz="900" kern="1200"/>
+  </cs:valueAxis>
+  <cs:wall>
+    <cs:lnRef idx="0"/>
+    <cs:fillRef idx="0"/>
+    <cs:effectRef idx="0"/>
+    <cs:fontRef idx="minor">
+      <a:schemeClr val="tx1"/>
+    </cs:fontRef>
+    <cs:spPr>
+      <a:noFill/>
+      <a:ln>
+        <a:noFill/>
+      </a:ln>
+    </cs:spPr>
+  </cs:wall>
+</cs:chartStyle>
+</file>
+
+<file path=word/charts/style3.xml><?xml version="1.0" encoding="utf-8"?>
+<cs:chartStyle xmlns:cs="http://schemas.microsoft.com/office/drawing/2012/chartStyle" xmlns:a="http://schemas.openxmlformats.org/drawingml/2006/main" id="227">
+  <cs:axisTitle>
+    <cs:lnRef idx="0"/>
+    <cs:fillRef idx="0"/>
+    <cs:effectRef idx="0"/>
+    <cs:fontRef idx="minor">
+      <a:schemeClr val="tx1">
+        <a:lumMod val="65000"/>
+        <a:lumOff val="35000"/>
+      </a:schemeClr>
+    </cs:fontRef>
+    <cs:defRPr sz="1000" kern="1200"/>
+  </cs:axisTitle>
+  <cs:categoryAxis>
+    <cs:lnRef idx="0"/>
+    <cs:fillRef idx="0"/>
+    <cs:effectRef idx="0"/>
+    <cs:fontRef idx="minor">
+      <a:schemeClr val="tx1">
+        <a:lumMod val="65000"/>
+        <a:lumOff val="35000"/>
+      </a:schemeClr>
+    </cs:fontRef>
+    <cs:spPr>
+      <a:ln w="9525" cap="flat" cmpd="sng" algn="ctr">
+        <a:solidFill>
+          <a:schemeClr val="tx1">
+            <a:lumMod val="15000"/>
+            <a:lumOff val="85000"/>
+          </a:schemeClr>
+        </a:solidFill>
+        <a:round/>
+      </a:ln>
+    </cs:spPr>
+    <cs:defRPr sz="900" kern="1200"/>
+  </cs:categoryAxis>
+  <cs:chartArea mods="allowNoFillOverride allowNoLineOverride">
+    <cs:lnRef idx="0"/>
+    <cs:fillRef idx="0"/>
+    <cs:effectRef idx="0"/>
+    <cs:fontRef idx="minor">
+      <a:schemeClr val="tx1"/>
+    </cs:fontRef>
+    <cs:spPr>
+      <a:solidFill>
+        <a:schemeClr val="bg1"/>
+      </a:solidFill>
+      <a:ln w="9525" cap="flat" cmpd="sng" algn="ctr">
+        <a:solidFill>
+          <a:schemeClr val="tx1">
+            <a:lumMod val="15000"/>
+            <a:lumOff val="85000"/>
+          </a:schemeClr>
+        </a:solidFill>
+        <a:round/>
+      </a:ln>
+    </cs:spPr>
+    <cs:defRPr sz="1000" kern="1200"/>
+  </cs:chartArea>
+  <cs:dataLabel>
+    <cs:lnRef idx="0"/>
+    <cs:fillRef idx="0"/>
+    <cs:effectRef idx="0"/>
+    <cs:fontRef idx="minor">
+      <a:schemeClr val="tx1">
+        <a:lumMod val="75000"/>
+        <a:lumOff val="25000"/>
+      </a:schemeClr>
+    </cs:fontRef>
+    <cs:defRPr sz="900" kern="1200"/>
+  </cs:dataLabel>
+  <cs:dataLabelCallout>
+    <cs:lnRef idx="0"/>
+    <cs:fillRef idx="0"/>
+    <cs:effectRef idx="0"/>
+    <cs:fontRef idx="minor">
+      <a:schemeClr val="dk1">
+        <a:lumMod val="65000"/>
+        <a:lumOff val="35000"/>
+      </a:schemeClr>
+    </cs:fontRef>
+    <cs:spPr>
+      <a:solidFill>
+        <a:schemeClr val="lt1"/>
+      </a:solidFill>
+      <a:ln>
+        <a:solidFill>
+          <a:schemeClr val="dk1">
+            <a:lumMod val="25000"/>
+            <a:lumOff val="75000"/>
+          </a:schemeClr>
+        </a:solidFill>
+      </a:ln>
+    </cs:spPr>
+    <cs:defRPr sz="900" kern="1200"/>
+    <cs:bodyPr rot="0" spcFirstLastPara="1" vertOverflow="clip" horzOverflow="clip" vert="horz" wrap="square" lIns="36576" tIns="18288" rIns="36576" bIns="18288" anchor="ctr" anchorCtr="1">
+      <a:spAutoFit/>
+    </cs:bodyPr>
+  </cs:dataLabelCallout>
+  <cs:dataPoint>
+    <cs:lnRef idx="0"/>
+    <cs:fillRef idx="1">
+      <cs:styleClr val="auto"/>
+    </cs:fillRef>
+    <cs:effectRef idx="0"/>
+    <cs:fontRef idx="minor">
+      <a:schemeClr val="tx1"/>
+    </cs:fontRef>
+    <cs:spPr>
+      <a:solidFill>
+        <a:schemeClr val="phClr"/>
+      </a:solidFill>
+    </cs:spPr>
+  </cs:dataPoint>
+  <cs:dataPoint3D>
+    <cs:lnRef idx="0"/>
+    <cs:fillRef idx="1">
+      <cs:styleClr val="auto"/>
+    </cs:fillRef>
+    <cs:effectRef idx="0"/>
+    <cs:fontRef idx="minor">
+      <a:schemeClr val="tx1"/>
+    </cs:fontRef>
+    <cs:spPr>
+      <a:solidFill>
+        <a:schemeClr val="phClr"/>
+      </a:solidFill>
+    </cs:spPr>
+  </cs:dataPoint3D>
+  <cs:dataPointLine>
+    <cs:lnRef idx="0">
+      <cs:styleClr val="auto"/>
+    </cs:lnRef>
+    <cs:fillRef idx="1"/>
+    <cs:effectRef idx="0"/>
+    <cs:fontRef idx="minor">
+      <a:schemeClr val="tx1"/>
+    </cs:fontRef>
+    <cs:spPr>
+      <a:ln w="28575" cap="rnd">
+        <a:solidFill>
+          <a:schemeClr val="phClr"/>
+        </a:solidFill>
+        <a:round/>
+      </a:ln>
+    </cs:spPr>
+  </cs:dataPointLine>
+  <cs:dataPointMarker>
+    <cs:lnRef idx="0">
+      <cs:styleClr val="auto"/>
+    </cs:lnRef>
+    <cs:fillRef idx="1">
+      <cs:styleClr val="auto"/>
+    </cs:fillRef>
+    <cs:effectRef idx="0"/>
+    <cs:fontRef idx="minor">
+      <a:schemeClr val="tx1"/>
+    </cs:fontRef>
+    <cs:spPr>
+      <a:solidFill>
+        <a:schemeClr val="phClr"/>
+      </a:solidFill>
+      <a:ln w="9525">
+        <a:solidFill>
+          <a:schemeClr val="phClr"/>
+        </a:solidFill>
+      </a:ln>
+    </cs:spPr>
+  </cs:dataPointMarker>
+  <cs:dataPointMarkerLayout symbol="circle" size="5"/>
+  <cs:dataPointWireframe>
+    <cs:lnRef idx="0">
+      <cs:styleClr val="auto"/>
+    </cs:lnRef>
+    <cs:fillRef idx="1"/>
+    <cs:effectRef idx="0"/>
+    <cs:fontRef idx="minor">
+      <a:schemeClr val="tx1"/>
+    </cs:fontRef>
+    <cs:spPr>
+      <a:ln w="9525" cap="rnd">
+        <a:solidFill>
+          <a:schemeClr val="phClr"/>
+        </a:solidFill>
+        <a:round/>
+      </a:ln>
+    </cs:spPr>
+  </cs:dataPointWireframe>
+  <cs:dataTable>
+    <cs:lnRef idx="0"/>
+    <cs:fillRef idx="0"/>
+    <cs:effectRef idx="0"/>
+    <cs:fontRef idx="minor">
+      <a:schemeClr val="tx1">
+        <a:lumMod val="65000"/>
+        <a:lumOff val="35000"/>
+      </a:schemeClr>
+    </cs:fontRef>
+    <cs:spPr>
+      <a:noFill/>
+      <a:ln w="9525" cap="flat" cmpd="sng" algn="ctr">
+        <a:solidFill>
+          <a:schemeClr val="tx1">
+            <a:lumMod val="15000"/>
+            <a:lumOff val="85000"/>
+          </a:schemeClr>
+        </a:solidFill>
+        <a:round/>
+      </a:ln>
+    </cs:spPr>
+    <cs:defRPr sz="900" kern="1200"/>
+  </cs:dataTable>
+  <cs:downBar>
+    <cs:lnRef idx="0"/>
+    <cs:fillRef idx="0"/>
+    <cs:effectRef idx="0"/>
+    <cs:fontRef idx="minor">
+      <a:schemeClr val="dk1"/>
+    </cs:fontRef>
+    <cs:spPr>
+      <a:solidFill>
+        <a:schemeClr val="dk1">
+          <a:lumMod val="65000"/>
+          <a:lumOff val="35000"/>
+        </a:schemeClr>
+      </a:solidFill>
+      <a:ln w="9525">
+        <a:solidFill>
+          <a:schemeClr val="tx1">
+            <a:lumMod val="65000"/>
+            <a:lumOff val="35000"/>
+          </a:schemeClr>
+        </a:solidFill>
+      </a:ln>
+    </cs:spPr>
+  </cs:downBar>
+  <cs:dropLine>
+    <cs:lnRef idx="0"/>
+    <cs:fillRef idx="0"/>
+    <cs:effectRef idx="0"/>
+    <cs:fontRef idx="minor">
+      <a:schemeClr val="tx1"/>
+    </cs:fontRef>
+    <cs:spPr>
+      <a:ln w="9525" cap="flat" cmpd="sng" algn="ctr">
+        <a:solidFill>
+          <a:schemeClr val="tx1">
+            <a:lumMod val="35000"/>
+            <a:lumOff val="65000"/>
+          </a:schemeClr>
+        </a:solidFill>
+        <a:round/>
+      </a:ln>
+    </cs:spPr>
+  </cs:dropLine>
+  <cs:errorBar>
+    <cs:lnRef idx="0"/>
+    <cs:fillRef idx="0"/>
+    <cs:effectRef idx="0"/>
+    <cs:fontRef idx="minor">
+      <a:schemeClr val="tx1"/>
+    </cs:fontRef>
+    <cs:spPr>
+      <a:ln w="9525" cap="flat" cmpd="sng" algn="ctr">
+        <a:solidFill>
+          <a:schemeClr val="tx1">
+            <a:lumMod val="65000"/>
+            <a:lumOff val="35000"/>
+          </a:schemeClr>
+        </a:solidFill>
+        <a:round/>
+      </a:ln>
+    </cs:spPr>
+  </cs:errorBar>
+  <cs:floor>
+    <cs:lnRef idx="0"/>
+    <cs:fillRef idx="0"/>
+    <cs:effectRef idx="0"/>
+    <cs:fontRef idx="minor">
+      <a:schemeClr val="tx1"/>
+    </cs:fontRef>
+    <cs:spPr>
+      <a:noFill/>
+      <a:ln>
+        <a:noFill/>
+      </a:ln>
+    </cs:spPr>
+  </cs:floor>
+  <cs:gridlineMajor>
+    <cs:lnRef idx="0"/>
+    <cs:fillRef idx="0"/>
+    <cs:effectRef idx="0"/>
+    <cs:fontRef idx="minor">
+      <a:schemeClr val="tx1"/>
+    </cs:fontRef>
+    <cs:spPr>
+      <a:ln w="9525" cap="flat" cmpd="sng" algn="ctr">
+        <a:solidFill>
+          <a:schemeClr val="tx1">
+            <a:lumMod val="15000"/>
+            <a:lumOff val="85000"/>
+          </a:schemeClr>
+        </a:solidFill>
+        <a:round/>
+      </a:ln>
+    </cs:spPr>
+  </cs:gridlineMajor>
+  <cs:gridlineMinor>
+    <cs:lnRef idx="0"/>
+    <cs:fillRef idx="0"/>
+    <cs:effectRef idx="0"/>
+    <cs:fontRef idx="minor">
+      <a:schemeClr val="tx1"/>
+    </cs:fontRef>
+    <cs:spPr>
+      <a:ln w="9525" cap="flat" cmpd="sng" algn="ctr">
+        <a:solidFill>
+          <a:schemeClr val="tx1">
+            <a:lumMod val="5000"/>
+            <a:lumOff val="95000"/>
+          </a:schemeClr>
+        </a:solidFill>
+        <a:round/>
+      </a:ln>
+    </cs:spPr>
+  </cs:gridlineMinor>
+  <cs:hiLoLine>
+    <cs:lnRef idx="0"/>
+    <cs:fillRef idx="0"/>
+    <cs:effectRef idx="0"/>
+    <cs:fontRef idx="minor">
+      <a:schemeClr val="tx1"/>
+    </cs:fontRef>
+    <cs:spPr>
+      <a:ln w="9525" cap="flat" cmpd="sng" algn="ctr">
+        <a:solidFill>
+          <a:schemeClr val="tx1">
+            <a:lumMod val="75000"/>
+            <a:lumOff val="25000"/>
+          </a:schemeClr>
+        </a:solidFill>
+        <a:round/>
+      </a:ln>
+    </cs:spPr>
+  </cs:hiLoLine>
+  <cs:leaderLine>
+    <cs:lnRef idx="0"/>
+    <cs:fillRef idx="0"/>
+    <cs:effectRef idx="0"/>
+    <cs:fontRef idx="minor">
+      <a:schemeClr val="tx1"/>
+    </cs:fontRef>
+    <cs:spPr>
+      <a:ln w="9525" cap="flat" cmpd="sng" algn="ctr">
+        <a:solidFill>
+          <a:schemeClr val="tx1">
+            <a:lumMod val="35000"/>
+            <a:lumOff val="65000"/>
+          </a:schemeClr>
+        </a:solidFill>
+        <a:round/>
+      </a:ln>
+    </cs:spPr>
+  </cs:leaderLine>
+  <cs:legend>
+    <cs:lnRef idx="0"/>
+    <cs:fillRef idx="0"/>
+    <cs:effectRef idx="0"/>
+    <cs:fontRef idx="minor">
+      <a:schemeClr val="tx1">
+        <a:lumMod val="65000"/>
+        <a:lumOff val="35000"/>
+      </a:schemeClr>
+    </cs:fontRef>
+    <cs:defRPr sz="900" kern="1200"/>
+  </cs:legend>
+  <cs:plotArea mods="allowNoFillOverride allowNoLineOverride">
+    <cs:lnRef idx="0"/>
+    <cs:fillRef idx="0"/>
+    <cs:effectRef idx="0"/>
+    <cs:fontRef idx="minor">
+      <a:schemeClr val="tx1"/>
+    </cs:fontRef>
+  </cs:plotArea>
+  <cs:plotArea3D mods="allowNoFillOverride allowNoLineOverride">
+    <cs:lnRef idx="0"/>
+    <cs:fillRef idx="0"/>
+    <cs:effectRef idx="0"/>
+    <cs:fontRef idx="minor">
+      <a:schemeClr val="tx1"/>
+    </cs:fontRef>
+  </cs:plotArea3D>
+  <cs:seriesAxis>
+    <cs:lnRef idx="0"/>
+    <cs:fillRef idx="0"/>
+    <cs:effectRef idx="0"/>
+    <cs:fontRef idx="minor">
+      <a:schemeClr val="tx1">
+        <a:lumMod val="65000"/>
+        <a:lumOff val="35000"/>
+      </a:schemeClr>
+    </cs:fontRef>
+    <cs:defRPr sz="900" kern="1200"/>
+  </cs:seriesAxis>
+  <cs:seriesLine>
+    <cs:lnRef idx="0"/>
+    <cs:fillRef idx="0"/>
+    <cs:effectRef idx="0"/>
+    <cs:fontRef idx="minor">
+      <a:schemeClr val="tx1"/>
+    </cs:fontRef>
+    <cs:spPr>
+      <a:ln w="9525" cap="flat" cmpd="sng" algn="ctr">
+        <a:solidFill>
+          <a:schemeClr val="tx1">
+            <a:lumMod val="35000"/>
+            <a:lumOff val="65000"/>
+          </a:schemeClr>
+        </a:solidFill>
+        <a:round/>
+      </a:ln>
+    </cs:spPr>
+  </cs:seriesLine>
+  <cs:title>
+    <cs:lnRef idx="0"/>
+    <cs:fillRef idx="0"/>
+    <cs:effectRef idx="0"/>
+    <cs:fontRef idx="minor">
+      <a:schemeClr val="tx1">
+        <a:lumMod val="65000"/>
+        <a:lumOff val="35000"/>
+      </a:schemeClr>
+    </cs:fontRef>
+    <cs:defRPr sz="1400" b="0" kern="1200" spc="0" baseline="0"/>
+  </cs:title>
+  <cs:trendline>
+    <cs:lnRef idx="0">
+      <cs:styleClr val="auto"/>
+    </cs:lnRef>
+    <cs:fillRef idx="0"/>
+    <cs:effectRef idx="0"/>
+    <cs:fontRef idx="minor">
+      <a:schemeClr val="tx1"/>
+    </cs:fontRef>
+    <cs:spPr>
+      <a:ln w="19050" cap="rnd">
+        <a:solidFill>
+          <a:schemeClr val="phClr"/>
+        </a:solidFill>
+        <a:prstDash val="sysDot"/>
+      </a:ln>
+    </cs:spPr>
+  </cs:trendline>
+  <cs:trendlineLabel>
+    <cs:lnRef idx="0"/>
+    <cs:fillRef idx="0"/>
+    <cs:effectRef idx="0"/>
+    <cs:fontRef idx="minor">
+      <a:schemeClr val="tx1">
+        <a:lumMod val="65000"/>
+        <a:lumOff val="35000"/>
+      </a:schemeClr>
+    </cs:fontRef>
+    <cs:defRPr sz="900" kern="1200"/>
+  </cs:trendlineLabel>
+  <cs:upBar>
+    <cs:lnRef idx="0"/>
+    <cs:fillRef idx="0"/>
+    <cs:effectRef idx="0"/>
+    <cs:fontRef idx="minor">
+      <a:schemeClr val="dk1"/>
+    </cs:fontRef>
+    <cs:spPr>
+      <a:solidFill>
+        <a:schemeClr val="lt1"/>
+      </a:solidFill>
+      <a:ln w="9525">
+        <a:solidFill>
+          <a:schemeClr val="tx1">
+            <a:lumMod val="15000"/>
+            <a:lumOff val="85000"/>
+          </a:schemeClr>
+        </a:solidFill>
+      </a:ln>
+    </cs:spPr>
+  </cs:upBar>
+  <cs:valueAxis>
+    <cs:lnRef idx="0"/>
+    <cs:fillRef idx="0"/>
+    <cs:effectRef idx="0"/>
+    <cs:fontRef idx="minor">
+      <a:schemeClr val="tx1">
+        <a:lumMod val="65000"/>
+        <a:lumOff val="35000"/>
+      </a:schemeClr>
+    </cs:fontRef>
+    <cs:defRPr sz="900" kern="1200"/>
+  </cs:valueAxis>
+  <cs:wall>
+    <cs:lnRef idx="0"/>
+    <cs:fillRef idx="0"/>
+    <cs:effectRef idx="0"/>
+    <cs:fontRef idx="minor">
+      <a:schemeClr val="tx1"/>
+    </cs:fontRef>
+    <cs:spPr>
+      <a:noFill/>
+      <a:ln>
+        <a:noFill/>
+      </a:ln>
+    </cs:spPr>
+  </cs:wall>
+</cs:chartStyle>
+</file>
+
+<file path=word/charts/style4.xml><?xml version="1.0" encoding="utf-8"?>
+<cs:chartStyle xmlns:cs="http://schemas.microsoft.com/office/drawing/2012/chartStyle" xmlns:a="http://schemas.openxmlformats.org/drawingml/2006/main" id="201">
+  <cs:axisTitle>
+    <cs:lnRef idx="0"/>
+    <cs:fillRef idx="0"/>
+    <cs:effectRef idx="0"/>
+    <cs:fontRef idx="minor">
+      <a:schemeClr val="tx1">
+        <a:lumMod val="65000"/>
+        <a:lumOff val="35000"/>
+      </a:schemeClr>
+    </cs:fontRef>
+    <cs:defRPr sz="1000" kern="1200"/>
+  </cs:axisTitle>
+  <cs:categoryAxis>
+    <cs:lnRef idx="0"/>
+    <cs:fillRef idx="0"/>
+    <cs:effectRef idx="0"/>
+    <cs:fontRef idx="minor">
+      <a:schemeClr val="tx1">
+        <a:lumMod val="65000"/>
+        <a:lumOff val="35000"/>
+      </a:schemeClr>
+    </cs:fontRef>
+    <cs:spPr>
+      <a:ln w="9525" cap="flat" cmpd="sng" algn="ctr">
+        <a:solidFill>
+          <a:schemeClr val="tx1">
+            <a:lumMod val="15000"/>
+            <a:lumOff val="85000"/>
+          </a:schemeClr>
+        </a:solidFill>
+        <a:round/>
+      </a:ln>
+    </cs:spPr>
+    <cs:defRPr sz="900" kern="1200"/>
+  </cs:categoryAxis>
+  <cs:chartArea mods="allowNoFillOverride allowNoLineOverride">
+    <cs:lnRef idx="0"/>
+    <cs:fillRef idx="0"/>
+    <cs:effectRef idx="0"/>
+    <cs:fontRef idx="minor">
+      <a:schemeClr val="tx1"/>
+    </cs:fontRef>
+    <cs:spPr>
+      <a:solidFill>
+        <a:schemeClr val="bg1"/>
+      </a:solidFill>
+      <a:ln w="9525" cap="flat" cmpd="sng" algn="ctr">
+        <a:solidFill>
+          <a:schemeClr val="tx1">
+            <a:lumMod val="15000"/>
+            <a:lumOff val="85000"/>
+          </a:schemeClr>
+        </a:solidFill>
+        <a:round/>
+      </a:ln>
+    </cs:spPr>
+    <cs:defRPr sz="1000" kern="1200"/>
+  </cs:chartArea>
+  <cs:dataLabel>
+    <cs:lnRef idx="0"/>
+    <cs:fillRef idx="0"/>
+    <cs:effectRef idx="0"/>
+    <cs:fontRef idx="minor">
+      <a:schemeClr val="tx1">
+        <a:lumMod val="75000"/>
+        <a:lumOff val="25000"/>
+      </a:schemeClr>
+    </cs:fontRef>
+    <cs:defRPr sz="900" kern="1200"/>
+  </cs:dataLabel>
+  <cs:dataLabelCallout>
+    <cs:lnRef idx="0"/>
+    <cs:fillRef idx="0"/>
+    <cs:effectRef idx="0"/>
+    <cs:fontRef idx="minor">
+      <a:schemeClr val="dk1">
+        <a:lumMod val="65000"/>
+        <a:lumOff val="35000"/>
+      </a:schemeClr>
+    </cs:fontRef>
+    <cs:spPr>
+      <a:solidFill>
+        <a:schemeClr val="lt1"/>
+      </a:solidFill>
+      <a:ln>
+        <a:solidFill>
+          <a:schemeClr val="dk1">
+            <a:lumMod val="25000"/>
+            <a:lumOff val="75000"/>
+          </a:schemeClr>
+        </a:solidFill>
+      </a:ln>
+    </cs:spPr>
+    <cs:defRPr sz="900" kern="1200"/>
+    <cs:bodyPr rot="0" spcFirstLastPara="1" vertOverflow="clip" horzOverflow="clip" vert="horz" wrap="square" lIns="36576" tIns="18288" rIns="36576" bIns="18288" anchor="ctr" anchorCtr="1">
+      <a:spAutoFit/>
+    </cs:bodyPr>
+  </cs:dataLabelCallout>
+  <cs:dataPoint>
+    <cs:lnRef idx="0"/>
+    <cs:fillRef idx="1">
+      <cs:styleClr val="auto"/>
+    </cs:fillRef>
+    <cs:effectRef idx="0"/>
+    <cs:fontRef idx="minor">
+      <a:schemeClr val="tx1"/>
+    </cs:fontRef>
+  </cs:dataPoint>
+  <cs:dataPoint3D>
+    <cs:lnRef idx="0"/>
+    <cs:fillRef idx="1">
+      <cs:styleClr val="auto"/>
+    </cs:fillRef>
+    <cs:effectRef idx="0"/>
+    <cs:fontRef idx="minor">
+      <a:schemeClr val="tx1"/>
+    </cs:fontRef>
+  </cs:dataPoint3D>
+  <cs:dataPointLine>
+    <cs:lnRef idx="0">
+      <cs:styleClr val="auto"/>
+    </cs:lnRef>
+    <cs:fillRef idx="1"/>
+    <cs:effectRef idx="0"/>
+    <cs:fontRef idx="minor">
+      <a:schemeClr val="tx1"/>
+    </cs:fontRef>
+    <cs:spPr>
+      <a:ln w="28575" cap="rnd">
+        <a:solidFill>
+          <a:schemeClr val="phClr"/>
+        </a:solidFill>
+        <a:round/>
+      </a:ln>
+    </cs:spPr>
+  </cs:dataPointLine>
+  <cs:dataPointMarker>
+    <cs:lnRef idx="0">
+      <cs:styleClr val="auto"/>
+    </cs:lnRef>
+    <cs:fillRef idx="1">
+      <cs:styleClr val="auto"/>
+    </cs:fillRef>
+    <cs:effectRef idx="0"/>
+    <cs:fontRef idx="minor">
+      <a:schemeClr val="tx1"/>
+    </cs:fontRef>
+    <cs:spPr>
+      <a:ln w="9525">
+        <a:solidFill>
+          <a:schemeClr val="phClr"/>
+        </a:solidFill>
+      </a:ln>
+    </cs:spPr>
+  </cs:dataPointMarker>
+  <cs:dataPointMarkerLayout symbol="circle" size="5"/>
+  <cs:dataPointWireframe>
+    <cs:lnRef idx="0">
+      <cs:styleClr val="auto"/>
+    </cs:lnRef>
+    <cs:fillRef idx="1"/>
+    <cs:effectRef idx="0"/>
+    <cs:fontRef idx="minor">
+      <a:schemeClr val="tx1"/>
+    </cs:fontRef>
+    <cs:spPr>
+      <a:ln w="9525" cap="rnd">
+        <a:solidFill>
+          <a:schemeClr val="phClr"/>
+        </a:solidFill>
+        <a:round/>
+      </a:ln>
+    </cs:spPr>
+  </cs:dataPointWireframe>
+  <cs:dataTable>
+    <cs:lnRef idx="0"/>
+    <cs:fillRef idx="0"/>
+    <cs:effectRef idx="0"/>
+    <cs:fontRef idx="minor">
+      <a:schemeClr val="tx1">
+        <a:lumMod val="65000"/>
+        <a:lumOff val="35000"/>
+      </a:schemeClr>
+    </cs:fontRef>
+    <cs:spPr>
+      <a:noFill/>
+      <a:ln w="9525" cap="flat" cmpd="sng" algn="ctr">
+        <a:solidFill>
+          <a:schemeClr val="tx1">
+            <a:lumMod val="15000"/>
+            <a:lumOff val="85000"/>
+          </a:schemeClr>
+        </a:solidFill>
+        <a:round/>
+      </a:ln>
+    </cs:spPr>
+    <cs:defRPr sz="900" kern="1200"/>
+  </cs:dataTable>
+  <cs:downBar>
+    <cs:lnRef idx="0"/>
+    <cs:fillRef idx="0"/>
+    <cs:effectRef idx="0"/>
+    <cs:fontRef idx="minor">
+      <a:schemeClr val="dk1"/>
+    </cs:fontRef>
+    <cs:spPr>
+      <a:solidFill>
+        <a:schemeClr val="dk1">
+          <a:lumMod val="65000"/>
+          <a:lumOff val="35000"/>
+        </a:schemeClr>
+      </a:solidFill>
+      <a:ln w="9525">
+        <a:solidFill>
+          <a:schemeClr val="tx1">
+            <a:lumMod val="65000"/>
+            <a:lumOff val="35000"/>
+          </a:schemeClr>
+        </a:solidFill>
+      </a:ln>
+    </cs:spPr>
+  </cs:downBar>
+  <cs:dropLine>
+    <cs:lnRef idx="0"/>
+    <cs:fillRef idx="0"/>
+    <cs:effectRef idx="0"/>
+    <cs:fontRef idx="minor">
+      <a:schemeClr val="tx1"/>
+    </cs:fontRef>
+    <cs:spPr>
+      <a:ln w="9525" cap="flat" cmpd="sng" algn="ctr">
+        <a:solidFill>
+          <a:schemeClr val="tx1">
+            <a:lumMod val="35000"/>
+            <a:lumOff val="65000"/>
+          </a:schemeClr>
+        </a:solidFill>
+        <a:round/>
+      </a:ln>
+    </cs:spPr>
+  </cs:dropLine>
+  <cs:errorBar>
+    <cs:lnRef idx="0"/>
+    <cs:fillRef idx="0"/>
+    <cs:effectRef idx="0"/>
+    <cs:fontRef idx="minor">
+      <a:schemeClr val="tx1"/>
+    </cs:fontRef>
+    <cs:spPr>
+      <a:ln w="9525" cap="flat" cmpd="sng" algn="ctr">
+        <a:solidFill>
+          <a:schemeClr val="tx1">
+            <a:lumMod val="65000"/>
+            <a:lumOff val="35000"/>
+          </a:schemeClr>
+        </a:solidFill>
+        <a:round/>
+      </a:ln>
+    </cs:spPr>
+  </cs:errorBar>
+  <cs:floor>
+    <cs:lnRef idx="0"/>
+    <cs:fillRef idx="0"/>
+    <cs:effectRef idx="0"/>
+    <cs:fontRef idx="minor">
+      <a:schemeClr val="tx1"/>
+    </cs:fontRef>
+    <cs:spPr>
+      <a:noFill/>
+      <a:ln>
+        <a:noFill/>
+      </a:ln>
+    </cs:spPr>
+  </cs:floor>
+  <cs:gridlineMajor>
+    <cs:lnRef idx="0"/>
+    <cs:fillRef idx="0"/>
+    <cs:effectRef idx="0"/>
+    <cs:fontRef idx="minor">
+      <a:schemeClr val="tx1"/>
+    </cs:fontRef>
+    <cs:spPr>
+      <a:ln w="9525" cap="flat" cmpd="sng" algn="ctr">
+        <a:solidFill>
+          <a:schemeClr val="tx1">
+            <a:lumMod val="15000"/>
+            <a:lumOff val="85000"/>
+          </a:schemeClr>
+        </a:solidFill>
+        <a:round/>
+      </a:ln>
+    </cs:spPr>
+  </cs:gridlineMajor>
+  <cs:gridlineMinor>
+    <cs:lnRef idx="0"/>
+    <cs:fillRef idx="0"/>
+    <cs:effectRef idx="0"/>
+    <cs:fontRef idx="minor">
+      <a:schemeClr val="tx1"/>
+    </cs:fontRef>
+    <cs:spPr>
+      <a:ln w="9525" cap="flat" cmpd="sng" algn="ctr">
+        <a:solidFill>
+          <a:schemeClr val="tx1">
+            <a:lumMod val="5000"/>
+            <a:lumOff val="95000"/>
+          </a:schemeClr>
+        </a:solidFill>
+        <a:round/>
+      </a:ln>
+    </cs:spPr>
+  </cs:gridlineMinor>
+  <cs:hiLoLine>
+    <cs:lnRef idx="0"/>
+    <cs:fillRef idx="0"/>
+    <cs:effectRef idx="0"/>
+    <cs:fontRef idx="minor">
+      <a:schemeClr val="tx1"/>
+    </cs:fontRef>
+    <cs:spPr>
+      <a:ln w="9525" cap="flat" cmpd="sng" algn="ctr">
+        <a:solidFill>
+          <a:schemeClr val="tx1">
+            <a:lumMod val="75000"/>
+            <a:lumOff val="25000"/>
+          </a:schemeClr>
+        </a:solidFill>
+        <a:round/>
+      </a:ln>
+    </cs:spPr>
+  </cs:hiLoLine>
+  <cs:leaderLine>
+    <cs:lnRef idx="0"/>
+    <cs:fillRef idx="0"/>
+    <cs:effectRef idx="0"/>
+    <cs:fontRef idx="minor">
+      <a:schemeClr val="tx1"/>
+    </cs:fontRef>
+    <cs:spPr>
+      <a:ln w="9525" cap="flat" cmpd="sng" algn="ctr">
+        <a:solidFill>
+          <a:schemeClr val="tx1">
+            <a:lumMod val="35000"/>
+            <a:lumOff val="65000"/>
+          </a:schemeClr>
+        </a:solidFill>
+        <a:round/>
+      </a:ln>
+    </cs:spPr>
+  </cs:leaderLine>
+  <cs:legend>
+    <cs:lnRef idx="0"/>
+    <cs:fillRef idx="0"/>
+    <cs:effectRef idx="0"/>
+    <cs:fontRef idx="minor">
+      <a:schemeClr val="tx1">
+        <a:lumMod val="65000"/>
+        <a:lumOff val="35000"/>
+      </a:schemeClr>
+    </cs:fontRef>
+    <cs:defRPr sz="900" kern="1200"/>
+  </cs:legend>
+  <cs:plotArea mods="allowNoFillOverride allowNoLineOverride">
+    <cs:lnRef idx="0"/>
+    <cs:fillRef idx="0"/>
+    <cs:effectRef idx="0"/>
+    <cs:fontRef idx="minor">
+      <a:schemeClr val="tx1"/>
+    </cs:fontRef>
+  </cs:plotArea>
+  <cs:plotArea3D mods="allowNoFillOverride allowNoLineOverride">
+    <cs:lnRef idx="0"/>
+    <cs:fillRef idx="0"/>
+    <cs:effectRef idx="0"/>
+    <cs:fontRef idx="minor">
+      <a:schemeClr val="tx1"/>
+    </cs:fontRef>
+  </cs:plotArea3D>
+  <cs:seriesAxis>
+    <cs:lnRef idx="0"/>
+    <cs:fillRef idx="0"/>
+    <cs:effectRef idx="0"/>
+    <cs:fontRef idx="minor">
+      <a:schemeClr val="tx1">
+        <a:lumMod val="65000"/>
+        <a:lumOff val="35000"/>
+      </a:schemeClr>
+    </cs:fontRef>
+    <cs:defRPr sz="900" kern="1200"/>
+  </cs:seriesAxis>
+  <cs:seriesLine>
+    <cs:lnRef idx="0"/>
+    <cs:fillRef idx="0"/>
+    <cs:effectRef idx="0"/>
+    <cs:fontRef idx="minor">
+      <a:schemeClr val="tx1"/>
+    </cs:fontRef>
+    <cs:spPr>
+      <a:ln w="9525" cap="flat" cmpd="sng" algn="ctr">
+        <a:solidFill>
+          <a:schemeClr val="tx1">
+            <a:lumMod val="35000"/>
+            <a:lumOff val="65000"/>
+          </a:schemeClr>
+        </a:solidFill>
+        <a:round/>
+      </a:ln>
+    </cs:spPr>
+  </cs:seriesLine>
+  <cs:title>
+    <cs:lnRef idx="0"/>
+    <cs:fillRef idx="0"/>
+    <cs:effectRef idx="0"/>
+    <cs:fontRef idx="minor">
+      <a:schemeClr val="tx1">
+        <a:lumMod val="65000"/>
+        <a:lumOff val="35000"/>
+      </a:schemeClr>
+    </cs:fontRef>
+    <cs:defRPr sz="1400" b="0" kern="1200" spc="0" baseline="0"/>
+  </cs:title>
+  <cs:trendline>
+    <cs:lnRef idx="0">
+      <cs:styleClr val="auto"/>
+    </cs:lnRef>
+    <cs:fillRef idx="0"/>
+    <cs:effectRef idx="0"/>
+    <cs:fontRef idx="minor">
+      <a:schemeClr val="tx1"/>
+    </cs:fontRef>
+    <cs:spPr>
+      <a:ln w="19050" cap="rnd">
+        <a:solidFill>
+          <a:schemeClr val="phClr"/>
+        </a:solidFill>
+        <a:prstDash val="sysDot"/>
+      </a:ln>
+    </cs:spPr>
+  </cs:trendline>
+  <cs:trendlineLabel>
+    <cs:lnRef idx="0"/>
+    <cs:fillRef idx="0"/>
+    <cs:effectRef idx="0"/>
+    <cs:fontRef idx="minor">
+      <a:schemeClr val="tx1">
+        <a:lumMod val="65000"/>
+        <a:lumOff val="35000"/>
+      </a:schemeClr>
+    </cs:fontRef>
+    <cs:defRPr sz="900" kern="1200"/>
+  </cs:trendlineLabel>
+  <cs:upBar>
+    <cs:lnRef idx="0"/>
+    <cs:fillRef idx="0"/>
+    <cs:effectRef idx="0"/>
+    <cs:fontRef idx="minor">
+      <a:schemeClr val="dk1"/>
+    </cs:fontRef>
+    <cs:spPr>
+      <a:solidFill>
+        <a:schemeClr val="lt1"/>
+      </a:solidFill>
+      <a:ln w="9525">
+        <a:solidFill>
+          <a:schemeClr val="tx1">
+            <a:lumMod val="15000"/>
+            <a:lumOff val="85000"/>
+          </a:schemeClr>
+        </a:solidFill>
+      </a:ln>
+    </cs:spPr>
+  </cs:upBar>
+  <cs:valueAxis>
+    <cs:lnRef idx="0"/>
+    <cs:fillRef idx="0"/>
+    <cs:effectRef idx="0"/>
+    <cs:fontRef idx="minor">
+      <a:schemeClr val="tx1">
+        <a:lumMod val="65000"/>
+        <a:lumOff val="35000"/>
+      </a:schemeClr>
+    </cs:fontRef>
+    <cs:defRPr sz="900" kern="1200"/>
+  </cs:valueAxis>
+  <cs:wall>
+    <cs:lnRef idx="0"/>
+    <cs:fillRef idx="0"/>
+    <cs:effectRef idx="0"/>
+    <cs:fontRef idx="minor">
+      <a:schemeClr val="tx1"/>
+    </cs:fontRef>
+    <cs:spPr>
+      <a:noFill/>
+      <a:ln>
+        <a:noFill/>
+      </a:ln>
+    </cs:spPr>
+  </cs:wall>
+</cs:chartStyle>
+</file>
+
+<file path=word/charts/style5.xml><?xml version="1.0" encoding="utf-8"?>
 <cs:chartStyle xmlns:cs="http://schemas.microsoft.com/office/drawing/2012/chartStyle" xmlns:a="http://schemas.openxmlformats.org/drawingml/2006/main" id="201">
   <cs:axisTitle>
     <cs:lnRef idx="0"/>
@@ -3959,7 +7488,7 @@
 </file>
 
 <file path=customXml/itemProps1.xml><?xml version="1.0" encoding="utf-8"?>
-<ds:datastoreItem xmlns:ds="http://schemas.openxmlformats.org/officeDocument/2006/customXml" ds:itemID="{F9FCDB42-8A6B-415D-876F-8688B3FF6D96}">
+<ds:datastoreItem xmlns:ds="http://schemas.openxmlformats.org/officeDocument/2006/customXml" ds:itemID="{99421D1E-8B45-4D26-9363-8BA424C79D2E}">
   <ds:schemaRefs>
     <ds:schemaRef ds:uri="http://schemas.openxmlformats.org/officeDocument/2006/bibliography"/>
   </ds:schemaRefs>

</xml_diff>